<commit_message>
still working the final report
</commit_message>
<xml_diff>
--- a/ETL_Project_Report.docx
+++ b/ETL_Project_Report.docx
@@ -83,6 +83,13 @@
           <w:rFonts w:ascii="Helvetica Neue" w:eastAsia="Times New Roman" w:hAnsi="Helvetica Neue" w:cs="Times New Roman"/>
           <w:color w:val="000000" w:themeColor="text1"/>
         </w:rPr>
+        <w:t>, and the ETL steps</w:t>
+      </w:r>
+      <w:r>
+        <w:rPr>
+          <w:rFonts w:ascii="Helvetica Neue" w:eastAsia="Times New Roman" w:hAnsi="Helvetica Neue" w:cs="Times New Roman"/>
+          <w:color w:val="000000" w:themeColor="text1"/>
+        </w:rPr>
         <w:t>:</w:t>
       </w:r>
     </w:p>
@@ -100,7 +107,65 @@
           <w:rFonts w:ascii="Helvetica Neue" w:eastAsia="Times New Roman" w:hAnsi="Helvetica Neue" w:cs="Times New Roman"/>
           <w:color w:val="000000" w:themeColor="text1"/>
         </w:rPr>
-        <w:t xml:space="preserve">For the ETL project our group decided to combine average auto insurance with weather day. </w:t>
+        <w:t>The</w:t>
+      </w:r>
+      <w:r>
+        <w:rPr>
+          <w:rFonts w:ascii="Helvetica Neue" w:eastAsia="Times New Roman" w:hAnsi="Helvetica Neue" w:cs="Times New Roman"/>
+          <w:color w:val="000000" w:themeColor="text1"/>
+        </w:rPr>
+        <w:t xml:space="preserve"> group decided to combine average auto insurance</w:t>
+      </w:r>
+      <w:r>
+        <w:rPr>
+          <w:rFonts w:ascii="Helvetica Neue" w:eastAsia="Times New Roman" w:hAnsi="Helvetica Neue" w:cs="Times New Roman"/>
+          <w:color w:val="000000" w:themeColor="text1"/>
+        </w:rPr>
+        <w:t xml:space="preserve">, </w:t>
+      </w:r>
+      <w:proofErr w:type="spellStart"/>
+      <w:r>
+        <w:rPr>
+          <w:rFonts w:ascii="Helvetica Neue" w:eastAsia="Times New Roman" w:hAnsi="Helvetica Neue" w:cs="Times New Roman"/>
+          <w:color w:val="000000" w:themeColor="text1"/>
+        </w:rPr>
+        <w:t>by</w:t>
+      </w:r>
+      <w:proofErr w:type="spellEnd"/>
+      <w:r>
+        <w:rPr>
+          <w:rFonts w:ascii="Helvetica Neue" w:eastAsia="Times New Roman" w:hAnsi="Helvetica Neue" w:cs="Times New Roman"/>
+          <w:color w:val="000000" w:themeColor="text1"/>
+        </w:rPr>
+        <w:t xml:space="preserve"> location,</w:t>
+      </w:r>
+      <w:r>
+        <w:rPr>
+          <w:rFonts w:ascii="Helvetica Neue" w:eastAsia="Times New Roman" w:hAnsi="Helvetica Neue" w:cs="Times New Roman"/>
+          <w:color w:val="000000" w:themeColor="text1"/>
+        </w:rPr>
+        <w:t xml:space="preserve"> with weather da</w:t>
+      </w:r>
+      <w:r>
+        <w:rPr>
+          <w:rFonts w:ascii="Helvetica Neue" w:eastAsia="Times New Roman" w:hAnsi="Helvetica Neue" w:cs="Times New Roman"/>
+          <w:color w:val="000000" w:themeColor="text1"/>
+        </w:rPr>
+        <w:t>ta</w:t>
+      </w:r>
+      <w:r>
+        <w:rPr>
+          <w:rFonts w:ascii="Helvetica Neue" w:eastAsia="Times New Roman" w:hAnsi="Helvetica Neue" w:cs="Times New Roman"/>
+          <w:color w:val="000000" w:themeColor="text1"/>
+        </w:rPr>
+        <w:t xml:space="preserve">. </w:t>
+      </w:r>
+      <w:r>
+        <w:rPr>
+          <w:rFonts w:ascii="Helvetica Neue" w:eastAsia="Times New Roman" w:hAnsi="Helvetica Neue" w:cs="Times New Roman"/>
+          <w:color w:val="000000" w:themeColor="text1"/>
+        </w:rPr>
+        <w:t xml:space="preserve"> </w:t>
       </w:r>
       <w:r>
         <w:rPr>
@@ -114,6 +179,13 @@
           <w:rFonts w:ascii="Helvetica Neue" w:eastAsia="Times New Roman" w:hAnsi="Helvetica Neue" w:cs="Times New Roman"/>
           <w:color w:val="000000" w:themeColor="text1"/>
         </w:rPr>
+        <w:t xml:space="preserve"> </w:t>
+      </w:r>
+      <w:r>
+        <w:rPr>
+          <w:rFonts w:ascii="Helvetica Neue" w:eastAsia="Times New Roman" w:hAnsi="Helvetica Neue" w:cs="Times New Roman"/>
+          <w:color w:val="000000" w:themeColor="text1"/>
+        </w:rPr>
         <w:t>Six t</w:t>
       </w:r>
       <w:r>
@@ -198,7 +270,21 @@
           <w:rFonts w:ascii="Helvetica Neue" w:eastAsia="Times New Roman" w:hAnsi="Helvetica Neue" w:cs="Times New Roman"/>
           <w:color w:val="000000" w:themeColor="text1"/>
         </w:rPr>
-        <w:t xml:space="preserve"> After importing the tables </w:t>
+        <w:t xml:space="preserve"> </w:t>
+      </w:r>
+      <w:r>
+        <w:rPr>
+          <w:rFonts w:ascii="Helvetica Neue" w:eastAsia="Times New Roman" w:hAnsi="Helvetica Neue" w:cs="Times New Roman"/>
+          <w:color w:val="000000" w:themeColor="text1"/>
+        </w:rPr>
+        <w:t xml:space="preserve"> </w:t>
+      </w:r>
+      <w:r>
+        <w:rPr>
+          <w:rFonts w:ascii="Helvetica Neue" w:eastAsia="Times New Roman" w:hAnsi="Helvetica Neue" w:cs="Times New Roman"/>
+          <w:color w:val="000000" w:themeColor="text1"/>
+        </w:rPr>
+        <w:t xml:space="preserve">After importing the tables </w:t>
       </w:r>
       <w:r>
         <w:rPr>
@@ -447,7 +533,21 @@
           <w:rFonts w:ascii="Helvetica Neue" w:eastAsia="Times New Roman" w:hAnsi="Helvetica Neue" w:cs="Times New Roman"/>
           <w:color w:val="000000" w:themeColor="text1"/>
         </w:rPr>
-        <w:t>. The State Abbreviations Code Table was used to change the state abbreviations to the full state name.</w:t>
+        <w:t xml:space="preserve">. </w:t>
+      </w:r>
+      <w:r>
+        <w:rPr>
+          <w:rFonts w:ascii="Helvetica Neue" w:eastAsia="Times New Roman" w:hAnsi="Helvetica Neue" w:cs="Times New Roman"/>
+          <w:color w:val="000000" w:themeColor="text1"/>
+        </w:rPr>
+        <w:t xml:space="preserve"> </w:t>
+      </w:r>
+      <w:r>
+        <w:rPr>
+          <w:rFonts w:ascii="Helvetica Neue" w:eastAsia="Times New Roman" w:hAnsi="Helvetica Neue" w:cs="Times New Roman"/>
+          <w:color w:val="000000" w:themeColor="text1"/>
+        </w:rPr>
+        <w:t>The State Abbreviations Code Table was used to change the state abbreviations to the full state name.</w:t>
       </w:r>
       <w:r>
         <w:rPr>
@@ -504,7 +604,6 @@
     <w:p>
       <w:pPr>
         <w:shd w:val="clear" w:color="auto" w:fill="FFFFFF"/>
-        <w:ind w:left="1440"/>
         <w:rPr>
           <w:rFonts w:ascii="Helvetica Neue" w:eastAsia="Times New Roman" w:hAnsi="Helvetica Neue" w:cs="Times New Roman"/>
           <w:color w:val="000000" w:themeColor="text1"/>
@@ -529,21 +628,28 @@
           <w:rFonts w:ascii="Helvetica Neue" w:eastAsia="Times New Roman" w:hAnsi="Helvetica Neue" w:cs="Times New Roman"/>
           <w:color w:val="000000" w:themeColor="text1"/>
         </w:rPr>
-        <w:t xml:space="preserve">Details of the </w:t>
-      </w:r>
-      <w:r>
-        <w:rPr>
-          <w:rFonts w:ascii="Helvetica Neue" w:eastAsia="Times New Roman" w:hAnsi="Helvetica Neue" w:cs="Times New Roman"/>
-          <w:color w:val="000000" w:themeColor="text1"/>
-        </w:rPr>
-        <w:t>extraction, transformation, and loading steps</w:t>
-      </w:r>
-      <w:r>
-        <w:rPr>
-          <w:rFonts w:ascii="Helvetica Neue" w:eastAsia="Times New Roman" w:hAnsi="Helvetica Neue" w:cs="Times New Roman"/>
-          <w:color w:val="000000" w:themeColor="text1"/>
-        </w:rPr>
-        <w:t>:</w:t>
+        <w:t>Expla</w:t>
+      </w:r>
+      <w:r>
+        <w:rPr>
+          <w:rFonts w:ascii="Helvetica Neue" w:eastAsia="Times New Roman" w:hAnsi="Helvetica Neue" w:cs="Times New Roman"/>
+          <w:color w:val="000000" w:themeColor="text1"/>
+        </w:rPr>
+        <w:t>nation of</w:t>
+      </w:r>
+      <w:r>
+        <w:rPr>
+          <w:rFonts w:ascii="Helvetica Neue" w:eastAsia="Times New Roman" w:hAnsi="Helvetica Neue" w:cs="Times New Roman"/>
+          <w:color w:val="000000" w:themeColor="text1"/>
+        </w:rPr>
+        <w:t xml:space="preserve"> </w:t>
+      </w:r>
+      <w:r>
+        <w:rPr>
+          <w:rFonts w:ascii="Helvetica Neue" w:eastAsia="Times New Roman" w:hAnsi="Helvetica Neue" w:cs="Times New Roman"/>
+          <w:color w:val="000000" w:themeColor="text1"/>
+        </w:rPr>
+        <w:t>the types of transformations performed, and why:</w:t>
       </w:r>
     </w:p>
     <w:p>
@@ -562,7 +668,9 @@
     </w:p>
     <w:p>
       <w:pPr>
+        <w:pStyle w:val="ListParagraph"/>
         <w:shd w:val="clear" w:color="auto" w:fill="FFFFFF"/>
+        <w:ind w:left="1440"/>
         <w:rPr>
           <w:rFonts w:ascii="Helvetica Neue" w:eastAsia="Times New Roman" w:hAnsi="Helvetica Neue" w:cs="Times New Roman"/>
           <w:color w:val="000000" w:themeColor="text1"/>
@@ -587,28 +695,31 @@
           <w:rFonts w:ascii="Helvetica Neue" w:eastAsia="Times New Roman" w:hAnsi="Helvetica Neue" w:cs="Times New Roman"/>
           <w:color w:val="000000" w:themeColor="text1"/>
         </w:rPr>
-        <w:t>Expla</w:t>
-      </w:r>
-      <w:r>
-        <w:rPr>
-          <w:rFonts w:ascii="Helvetica Neue" w:eastAsia="Times New Roman" w:hAnsi="Helvetica Neue" w:cs="Times New Roman"/>
-          <w:color w:val="000000" w:themeColor="text1"/>
-        </w:rPr>
-        <w:t>nation of</w:t>
-      </w:r>
-      <w:r>
-        <w:rPr>
-          <w:rFonts w:ascii="Helvetica Neue" w:eastAsia="Times New Roman" w:hAnsi="Helvetica Neue" w:cs="Times New Roman"/>
-          <w:color w:val="000000" w:themeColor="text1"/>
-        </w:rPr>
-        <w:t xml:space="preserve"> </w:t>
-      </w:r>
-      <w:r>
-        <w:rPr>
-          <w:rFonts w:ascii="Helvetica Neue" w:eastAsia="Times New Roman" w:hAnsi="Helvetica Neue" w:cs="Times New Roman"/>
-          <w:color w:val="000000" w:themeColor="text1"/>
-        </w:rPr>
-        <w:t>the types of transformations performed, and why:</w:t>
+        <w:t>Why you chose the type of final database</w:t>
+      </w:r>
+      <w:r>
+        <w:rPr>
+          <w:rFonts w:ascii="Helvetica Neue" w:eastAsia="Times New Roman" w:hAnsi="Helvetica Neue" w:cs="Times New Roman"/>
+          <w:color w:val="000000" w:themeColor="text1"/>
+        </w:rPr>
+        <w:t>:</w:t>
+      </w:r>
+    </w:p>
+    <w:p>
+      <w:pPr>
+        <w:shd w:val="clear" w:color="auto" w:fill="FFFFFF"/>
+        <w:ind w:left="720"/>
+        <w:rPr>
+          <w:rFonts w:ascii="Helvetica Neue" w:eastAsia="Times New Roman" w:hAnsi="Helvetica Neue" w:cs="Times New Roman"/>
+          <w:color w:val="000000" w:themeColor="text1"/>
+        </w:rPr>
+      </w:pPr>
+      <w:r>
+        <w:rPr>
+          <w:rFonts w:ascii="Helvetica Neue" w:eastAsia="Times New Roman" w:hAnsi="Helvetica Neue" w:cs="Times New Roman"/>
+          <w:color w:val="000000" w:themeColor="text1"/>
+        </w:rPr>
+        <w:t xml:space="preserve">As a group we felt much more comfortable with what has been learned to date, the types of exercises, and language syntax regarding PostgreSQL over Mongo.   It also makes sense in light of our data being quite structured and numerical.  If the data was more unstructured and fractured, a non-SQL database would’ve made more sense.  </w:t>
       </w:r>
     </w:p>
     <w:p>
@@ -640,31 +751,87 @@
           <w:rFonts w:ascii="Helvetica Neue" w:eastAsia="Times New Roman" w:hAnsi="Helvetica Neue" w:cs="Times New Roman"/>
           <w:color w:val="000000" w:themeColor="text1"/>
         </w:rPr>
-        <w:t xml:space="preserve">Why you chose the type of final database </w:t>
+        <w:t>Schema of the tables/collections in the final database</w:t>
+      </w:r>
+      <w:r>
+        <w:rPr>
+          <w:rFonts w:ascii="Helvetica Neue" w:eastAsia="Times New Roman" w:hAnsi="Helvetica Neue" w:cs="Times New Roman"/>
+          <w:color w:val="000000" w:themeColor="text1"/>
+        </w:rPr>
+        <w:t>:</w:t>
+      </w:r>
+      <w:r>
+        <w:rPr>
+          <w:rFonts w:ascii="Helvetica Neue" w:eastAsia="Times New Roman" w:hAnsi="Helvetica Neue" w:cs="Times New Roman"/>
+          <w:color w:val="000000" w:themeColor="text1"/>
+        </w:rPr>
+        <w:t xml:space="preserve"> </w:t>
       </w:r>
     </w:p>
     <w:p>
       <w:pPr>
+        <w:pStyle w:val="ListParagraph"/>
+        <w:numPr>
+          <w:ilvl w:val="1"/>
+          <w:numId w:val="5"/>
+        </w:numPr>
         <w:shd w:val="clear" w:color="auto" w:fill="FFFFFF"/>
-        <w:ind w:left="720"/>
-        <w:rPr>
-          <w:rFonts w:ascii="Helvetica Neue" w:eastAsia="Times New Roman" w:hAnsi="Helvetica Neue" w:cs="Times New Roman"/>
-          <w:color w:val="000000" w:themeColor="text1"/>
-        </w:rPr>
-      </w:pPr>
-      <w:r>
-        <w:rPr>
-          <w:rFonts w:ascii="Helvetica Neue" w:eastAsia="Times New Roman" w:hAnsi="Helvetica Neue" w:cs="Times New Roman"/>
-          <w:color w:val="000000" w:themeColor="text1"/>
-        </w:rPr>
-        <w:t xml:space="preserve">As a group we felt much more comfortable with what has been learned to date, the types of exercises, and language syntax regarding PostgreSQL over Mongo.   It also makes sense in light of our data being quite structured and numerical.  If the data was more unstructured and fractured, a non-SQL database would’ve made more sense.  </w:t>
+        <w:rPr>
+          <w:rFonts w:ascii="Helvetica Neue" w:eastAsia="Times New Roman" w:hAnsi="Helvetica Neue" w:cs="Times New Roman"/>
+          <w:color w:val="000000" w:themeColor="text1"/>
+        </w:rPr>
+      </w:pPr>
+      <w:r>
+        <w:rPr>
+          <w:rFonts w:ascii="Helvetica Neue" w:eastAsia="Times New Roman" w:hAnsi="Helvetica Neue" w:cs="Times New Roman"/>
+          <w:color w:val="000000" w:themeColor="text1"/>
+        </w:rPr>
+        <w:t>“</w:t>
+      </w:r>
+      <w:proofErr w:type="spellStart"/>
+      <w:proofErr w:type="gramStart"/>
+      <w:r>
+        <w:rPr>
+          <w:rFonts w:ascii="Helvetica Neue" w:eastAsia="Times New Roman" w:hAnsi="Helvetica Neue" w:cs="Times New Roman"/>
+          <w:color w:val="000000" w:themeColor="text1"/>
+        </w:rPr>
+        <w:t>app.quickdatabasediaphragms</w:t>
+      </w:r>
+      <w:proofErr w:type="spellEnd"/>
+      <w:proofErr w:type="gramEnd"/>
+      <w:r>
+        <w:rPr>
+          <w:rFonts w:ascii="Helvetica Neue" w:eastAsia="Times New Roman" w:hAnsi="Helvetica Neue" w:cs="Times New Roman"/>
+          <w:color w:val="000000" w:themeColor="text1"/>
+        </w:rPr>
+        <w:t>” was utilized to create the ERD.  It is located in the group repository for viewin</w:t>
+      </w:r>
+      <w:r>
+        <w:rPr>
+          <w:rFonts w:ascii="Helvetica Neue" w:eastAsia="Times New Roman" w:hAnsi="Helvetica Neue" w:cs="Times New Roman"/>
+          <w:color w:val="000000" w:themeColor="text1"/>
+        </w:rPr>
+        <w:t xml:space="preserve">g at: </w:t>
+      </w:r>
+      <w:r>
+        <w:rPr>
+          <w:rFonts w:ascii="Helvetica Neue" w:eastAsia="Times New Roman" w:hAnsi="Helvetica Neue" w:cs="Times New Roman"/>
+          <w:color w:val="000000" w:themeColor="text1"/>
+        </w:rPr>
+        <w:t>/Resources/Auto_Insurance_Weather_</w:t>
+      </w:r>
+      <w:r>
+        <w:rPr>
+          <w:rFonts w:ascii="Helvetica Neue" w:eastAsia="Times New Roman" w:hAnsi="Helvetica Neue" w:cs="Times New Roman"/>
+          <w:color w:val="000000" w:themeColor="text1"/>
+        </w:rPr>
+        <w:t>data_ER_Diaphram.PNG</w:t>
       </w:r>
     </w:p>
     <w:p>
       <w:pPr>
         <w:pStyle w:val="ListParagraph"/>
         <w:shd w:val="clear" w:color="auto" w:fill="FFFFFF"/>
-        <w:ind w:left="1440"/>
         <w:rPr>
           <w:rFonts w:ascii="Helvetica Neue" w:eastAsia="Times New Roman" w:hAnsi="Helvetica Neue" w:cs="Times New Roman"/>
           <w:color w:val="000000" w:themeColor="text1"/>
@@ -681,28 +848,109 @@
         <w:shd w:val="clear" w:color="auto" w:fill="FFFFFF"/>
         <w:rPr>
           <w:rFonts w:ascii="Helvetica Neue" w:eastAsia="Times New Roman" w:hAnsi="Helvetica Neue" w:cs="Times New Roman"/>
-          <w:color w:val="000000" w:themeColor="text1"/>
-        </w:rPr>
-      </w:pPr>
-      <w:r>
-        <w:rPr>
-          <w:rFonts w:ascii="Helvetica Neue" w:eastAsia="Times New Roman" w:hAnsi="Helvetica Neue" w:cs="Times New Roman"/>
-          <w:color w:val="000000" w:themeColor="text1"/>
-        </w:rPr>
-        <w:t xml:space="preserve">Schema of the tables/collections in the final database </w:t>
+        </w:rPr>
+      </w:pPr>
+      <w:r>
+        <w:rPr>
+          <w:rFonts w:ascii="Helvetica Neue" w:eastAsia="Times New Roman" w:hAnsi="Helvetica Neue" w:cs="Times New Roman"/>
+        </w:rPr>
+        <w:t>Flask API:</w:t>
       </w:r>
     </w:p>
     <w:p>
       <w:pPr>
         <w:pStyle w:val="ListParagraph"/>
-        <w:numPr>
-          <w:ilvl w:val="2"/>
-          <w:numId w:val="5"/>
-        </w:numPr>
         <w:shd w:val="clear" w:color="auto" w:fill="FFFFFF"/>
         <w:rPr>
           <w:rFonts w:ascii="Helvetica Neue" w:eastAsia="Times New Roman" w:hAnsi="Helvetica Neue" w:cs="Times New Roman"/>
-          <w:color w:val="000000" w:themeColor="text1"/>
+        </w:rPr>
+      </w:pPr>
+      <w:r>
+        <w:rPr>
+          <w:rFonts w:ascii="Helvetica Neue" w:eastAsia="Times New Roman" w:hAnsi="Helvetica Neue" w:cs="Times New Roman"/>
+        </w:rPr>
+        <w:t xml:space="preserve">The Flask API was first designed </w:t>
+      </w:r>
+      <w:r>
+        <w:rPr>
+          <w:rFonts w:ascii="Helvetica Neue" w:eastAsia="Times New Roman" w:hAnsi="Helvetica Neue" w:cs="Times New Roman"/>
+        </w:rPr>
+        <w:t xml:space="preserve">and </w:t>
+      </w:r>
+      <w:r>
+        <w:rPr>
+          <w:rFonts w:ascii="Helvetica Neue" w:eastAsia="Times New Roman" w:hAnsi="Helvetica Neue" w:cs="Times New Roman"/>
+        </w:rPr>
+        <w:t xml:space="preserve">utilized with .csv data that was scraped and cleaned (via the process described above).  A home route </w:t>
+      </w:r>
+      <w:r>
+        <w:rPr>
+          <w:rFonts w:ascii="Helvetica Neue" w:eastAsia="Times New Roman" w:hAnsi="Helvetica Neue" w:cs="Times New Roman"/>
+        </w:rPr>
+        <w:t xml:space="preserve">was arranged and </w:t>
+      </w:r>
+      <w:r>
+        <w:rPr>
+          <w:rFonts w:ascii="Helvetica Neue" w:eastAsia="Times New Roman" w:hAnsi="Helvetica Neue" w:cs="Times New Roman"/>
+        </w:rPr>
+        <w:t xml:space="preserve">explains that the user can search the data by inputting:  Zip code, City, or State – by the URL’s </w:t>
+      </w:r>
+      <w:r>
+        <w:rPr>
+          <w:rFonts w:ascii="Helvetica Neue" w:eastAsia="Times New Roman" w:hAnsi="Helvetica Neue" w:cs="Times New Roman"/>
+        </w:rPr>
+        <w:t xml:space="preserve">shown. </w:t>
+      </w:r>
+      <w:r>
+        <w:rPr>
+          <w:rFonts w:ascii="Helvetica Neue" w:eastAsia="Times New Roman" w:hAnsi="Helvetica Neue" w:cs="Times New Roman"/>
+        </w:rPr>
+        <w:t xml:space="preserve"> </w:t>
+      </w:r>
+      <w:r>
+        <w:rPr>
+          <w:rFonts w:ascii="Helvetica Neue" w:eastAsia="Times New Roman" w:hAnsi="Helvetica Neue" w:cs="Times New Roman"/>
+        </w:rPr>
+        <w:t xml:space="preserve"> </w:t>
+      </w:r>
+      <w:r>
+        <w:rPr>
+          <w:rFonts w:ascii="Helvetica Neue" w:eastAsia="Times New Roman" w:hAnsi="Helvetica Neue" w:cs="Times New Roman"/>
+        </w:rPr>
+        <w:t xml:space="preserve">They can also display all the data, if so chosen.  Once the data was fully cleaned and we had a working flask app – a PostgreSQL database was </w:t>
+      </w:r>
+      <w:r>
+        <w:rPr>
+          <w:rFonts w:ascii="Helvetica Neue" w:eastAsia="Times New Roman" w:hAnsi="Helvetica Neue" w:cs="Times New Roman"/>
+        </w:rPr>
+        <w:t xml:space="preserve">manufactured to arrange the back end.  A copy of the functioning flask app was created (app_SQL.py) as the new working copy that creates the engine which pulls from Postgres.  </w:t>
+      </w:r>
+      <w:r>
+        <w:rPr>
+          <w:rFonts w:ascii="Helvetica Neue" w:eastAsia="Times New Roman" w:hAnsi="Helvetica Neue" w:cs="Times New Roman"/>
+        </w:rPr>
+        <w:t xml:space="preserve"> </w:t>
+      </w:r>
+      <w:r>
+        <w:rPr>
+          <w:rFonts w:ascii="Helvetica Neue" w:eastAsia="Times New Roman" w:hAnsi="Helvetica Neue" w:cs="Times New Roman"/>
+        </w:rPr>
+        <w:t xml:space="preserve">We were fortunate enough </w:t>
+      </w:r>
+      <w:r>
+        <w:rPr>
+          <w:rFonts w:ascii="Helvetica Neue" w:eastAsia="Times New Roman" w:hAnsi="Helvetica Neue" w:cs="Times New Roman"/>
+        </w:rPr>
+        <w:lastRenderedPageBreak/>
+        <w:t xml:space="preserve">to have Emeka in our group, who had previously setup an AWS Postgres server account.  Utilizing the correct login credentials, we were able to access this server and forgo a build of the server locally on each of our machines.  </w:t>
+      </w:r>
+    </w:p>
+    <w:p>
+      <w:pPr>
+        <w:pStyle w:val="ListParagraph"/>
+        <w:shd w:val="clear" w:color="auto" w:fill="FFFFFF"/>
+        <w:rPr>
+          <w:rFonts w:ascii="Helvetica Neue" w:eastAsia="Times New Roman" w:hAnsi="Helvetica Neue" w:cs="Times New Roman"/>
         </w:rPr>
       </w:pPr>
     </w:p>
@@ -722,132 +970,130 @@
         <w:rPr>
           <w:rFonts w:ascii="Helvetica Neue" w:eastAsia="Times New Roman" w:hAnsi="Helvetica Neue" w:cs="Times New Roman"/>
         </w:rPr>
-        <w:t>Flask API:</w:t>
+        <w:t>Hypothetical use cases for our database:</w:t>
       </w:r>
     </w:p>
     <w:p>
       <w:pPr>
-        <w:pStyle w:val="ListParagraph"/>
         <w:shd w:val="clear" w:color="auto" w:fill="FFFFFF"/>
-        <w:ind w:left="360"/>
-        <w:rPr>
-          <w:rFonts w:ascii="Helvetica Neue" w:eastAsia="Times New Roman" w:hAnsi="Helvetica Neue" w:cs="Times New Roman"/>
-        </w:rPr>
-      </w:pPr>
+        <w:ind w:left="720"/>
+        <w:rPr>
+          <w:rFonts w:ascii="Helvetica Neue" w:eastAsia="Times New Roman" w:hAnsi="Helvetica Neue" w:cs="Times New Roman"/>
+          <w:color w:val="000000" w:themeColor="text1"/>
+        </w:rPr>
+      </w:pPr>
+      <w:r>
+        <w:rPr>
+          <w:rFonts w:ascii="Helvetica Neue" w:eastAsia="Times New Roman" w:hAnsi="Helvetica Neue" w:cs="Times New Roman"/>
+          <w:color w:val="000000" w:themeColor="text1"/>
+        </w:rPr>
+        <w:t xml:space="preserve">This data could be used by insurance companies and/or </w:t>
+      </w:r>
+      <w:r>
+        <w:rPr>
+          <w:rFonts w:ascii="Helvetica Neue" w:eastAsia="Times New Roman" w:hAnsi="Helvetica Neue" w:cs="Times New Roman"/>
+          <w:color w:val="000000" w:themeColor="text1"/>
+        </w:rPr>
+        <w:t>customers</w:t>
+      </w:r>
+      <w:r>
+        <w:rPr>
+          <w:rFonts w:ascii="Helvetica Neue" w:eastAsia="Times New Roman" w:hAnsi="Helvetica Neue" w:cs="Times New Roman"/>
+          <w:color w:val="000000" w:themeColor="text1"/>
+        </w:rPr>
+        <w:t xml:space="preserve"> to determine if weather affects insurance rates</w:t>
+      </w:r>
+      <w:r>
+        <w:rPr>
+          <w:rFonts w:ascii="Helvetica Neue" w:eastAsia="Times New Roman" w:hAnsi="Helvetica Neue" w:cs="Times New Roman"/>
+          <w:color w:val="000000" w:themeColor="text1"/>
+        </w:rPr>
+        <w:t xml:space="preserve"> and evaluate their business strategy</w:t>
+      </w:r>
+      <w:r>
+        <w:rPr>
+          <w:rFonts w:ascii="Helvetica Neue" w:eastAsia="Times New Roman" w:hAnsi="Helvetica Neue" w:cs="Times New Roman"/>
+          <w:color w:val="000000" w:themeColor="text1"/>
+        </w:rPr>
+        <w:t>.</w:t>
+      </w:r>
+      <w:r>
+        <w:rPr>
+          <w:rFonts w:ascii="Helvetica Neue" w:eastAsia="Times New Roman" w:hAnsi="Helvetica Neue" w:cs="Times New Roman"/>
+          <w:color w:val="000000" w:themeColor="text1"/>
+        </w:rPr>
+        <w:t xml:space="preserve"> </w:t>
+      </w:r>
+      <w:r>
+        <w:rPr>
+          <w:rFonts w:ascii="Helvetica Neue" w:eastAsia="Times New Roman" w:hAnsi="Helvetica Neue" w:cs="Times New Roman"/>
+          <w:color w:val="000000" w:themeColor="text1"/>
+        </w:rPr>
+        <w:t xml:space="preserve"> </w:t>
+      </w:r>
+      <w:r>
+        <w:rPr>
+          <w:rFonts w:ascii="Helvetica Neue" w:eastAsia="Times New Roman" w:hAnsi="Helvetica Neue" w:cs="Times New Roman"/>
+          <w:color w:val="000000" w:themeColor="text1"/>
+        </w:rPr>
+        <w:t>For example, a</w:t>
+      </w:r>
+      <w:r>
+        <w:rPr>
+          <w:rFonts w:ascii="Helvetica Neue" w:eastAsia="Times New Roman" w:hAnsi="Helvetica Neue" w:cs="Times New Roman"/>
+          <w:color w:val="000000" w:themeColor="text1"/>
+        </w:rPr>
+        <w:t xml:space="preserve">n insurance company may </w:t>
+      </w:r>
+      <w:r>
+        <w:rPr>
+          <w:rFonts w:ascii="Helvetica Neue" w:eastAsia="Times New Roman" w:hAnsi="Helvetica Neue" w:cs="Times New Roman"/>
+          <w:color w:val="000000" w:themeColor="text1"/>
+        </w:rPr>
+        <w:t xml:space="preserve">use the average auto insurance rate to determine if they are charging too much or not enough </w:t>
+      </w:r>
+      <w:r>
+        <w:rPr>
+          <w:rFonts w:ascii="Helvetica Neue" w:eastAsia="Times New Roman" w:hAnsi="Helvetica Neue" w:cs="Times New Roman"/>
+          <w:color w:val="000000" w:themeColor="text1"/>
+        </w:rPr>
+        <w:t xml:space="preserve">in </w:t>
+      </w:r>
+      <w:r>
+        <w:rPr>
+          <w:rFonts w:ascii="Helvetica Neue" w:eastAsia="Times New Roman" w:hAnsi="Helvetica Neue" w:cs="Times New Roman"/>
+          <w:color w:val="000000" w:themeColor="text1"/>
+        </w:rPr>
+        <w:t xml:space="preserve">areas with a lot of rain. </w:t>
+      </w:r>
+      <w:r>
+        <w:rPr>
+          <w:rFonts w:ascii="Helvetica Neue" w:eastAsia="Times New Roman" w:hAnsi="Helvetica Neue" w:cs="Times New Roman"/>
+          <w:color w:val="000000" w:themeColor="text1"/>
+        </w:rPr>
+        <w:t xml:space="preserve"> </w:t>
+      </w:r>
+      <w:r>
+        <w:rPr>
+          <w:rFonts w:ascii="Helvetica Neue" w:eastAsia="Times New Roman" w:hAnsi="Helvetica Neue" w:cs="Times New Roman"/>
+          <w:color w:val="000000" w:themeColor="text1"/>
+        </w:rPr>
+        <w:t xml:space="preserve">If their rates are too high, this may explain why their business is low in these areas. </w:t>
+      </w:r>
     </w:p>
     <w:p>
       <w:pPr>
-        <w:pStyle w:val="ListParagraph"/>
-        <w:numPr>
-          <w:ilvl w:val="0"/>
-          <w:numId w:val="5"/>
-        </w:numPr>
-        <w:shd w:val="clear" w:color="auto" w:fill="FFFFFF"/>
-        <w:rPr>
-          <w:rFonts w:ascii="Helvetica Neue" w:eastAsia="Times New Roman" w:hAnsi="Helvetica Neue" w:cs="Times New Roman"/>
-        </w:rPr>
-      </w:pPr>
-      <w:r>
-        <w:rPr>
-          <w:rFonts w:ascii="Helvetica Neue" w:eastAsia="Times New Roman" w:hAnsi="Helvetica Neue" w:cs="Times New Roman"/>
-        </w:rPr>
-        <w:t>Hypothetical use cases for our database:</w:t>
-      </w:r>
-    </w:p>
-    <w:p>
-      <w:pPr>
         <w:shd w:val="clear" w:color="auto" w:fill="FFFFFF"/>
         <w:ind w:left="720"/>
         <w:rPr>
           <w:rFonts w:ascii="Helvetica Neue" w:eastAsia="Times New Roman" w:hAnsi="Helvetica Neue" w:cs="Times New Roman"/>
-          <w:color w:val="000000" w:themeColor="text1"/>
-        </w:rPr>
-      </w:pPr>
-      <w:r>
-        <w:rPr>
-          <w:rFonts w:ascii="Helvetica Neue" w:eastAsia="Times New Roman" w:hAnsi="Helvetica Neue" w:cs="Times New Roman"/>
-          <w:color w:val="000000" w:themeColor="text1"/>
-        </w:rPr>
-        <w:t xml:space="preserve">This data could be used by insurance companies and/or </w:t>
-      </w:r>
-      <w:r>
-        <w:rPr>
-          <w:rFonts w:ascii="Helvetica Neue" w:eastAsia="Times New Roman" w:hAnsi="Helvetica Neue" w:cs="Times New Roman"/>
-          <w:color w:val="000000" w:themeColor="text1"/>
-        </w:rPr>
-        <w:t>customers</w:t>
-      </w:r>
-      <w:r>
-        <w:rPr>
-          <w:rFonts w:ascii="Helvetica Neue" w:eastAsia="Times New Roman" w:hAnsi="Helvetica Neue" w:cs="Times New Roman"/>
-          <w:color w:val="000000" w:themeColor="text1"/>
-        </w:rPr>
-        <w:t xml:space="preserve"> to determine if weather affects insurance rates</w:t>
-      </w:r>
-      <w:r>
-        <w:rPr>
-          <w:rFonts w:ascii="Helvetica Neue" w:eastAsia="Times New Roman" w:hAnsi="Helvetica Neue" w:cs="Times New Roman"/>
-          <w:color w:val="000000" w:themeColor="text1"/>
-        </w:rPr>
-        <w:t xml:space="preserve"> and evaluate their business strategy</w:t>
-      </w:r>
-      <w:r>
-        <w:rPr>
-          <w:rFonts w:ascii="Helvetica Neue" w:eastAsia="Times New Roman" w:hAnsi="Helvetica Neue" w:cs="Times New Roman"/>
-          <w:color w:val="000000" w:themeColor="text1"/>
-        </w:rPr>
-        <w:t xml:space="preserve">. </w:t>
-      </w:r>
-      <w:r>
-        <w:rPr>
-          <w:rFonts w:ascii="Helvetica Neue" w:eastAsia="Times New Roman" w:hAnsi="Helvetica Neue" w:cs="Times New Roman"/>
-          <w:color w:val="000000" w:themeColor="text1"/>
-        </w:rPr>
-        <w:t>For example, a</w:t>
-      </w:r>
-      <w:r>
-        <w:rPr>
-          <w:rFonts w:ascii="Helvetica Neue" w:eastAsia="Times New Roman" w:hAnsi="Helvetica Neue" w:cs="Times New Roman"/>
-          <w:color w:val="000000" w:themeColor="text1"/>
-        </w:rPr>
-        <w:t xml:space="preserve">n insurance company may </w:t>
-      </w:r>
-      <w:r>
-        <w:rPr>
-          <w:rFonts w:ascii="Helvetica Neue" w:eastAsia="Times New Roman" w:hAnsi="Helvetica Neue" w:cs="Times New Roman"/>
-          <w:color w:val="000000" w:themeColor="text1"/>
-        </w:rPr>
-        <w:t xml:space="preserve">use the average auto insurance rate to determine if they are charging too much or not enough </w:t>
-      </w:r>
-      <w:r>
-        <w:rPr>
-          <w:rFonts w:ascii="Helvetica Neue" w:eastAsia="Times New Roman" w:hAnsi="Helvetica Neue" w:cs="Times New Roman"/>
-          <w:color w:val="000000" w:themeColor="text1"/>
-        </w:rPr>
-        <w:t xml:space="preserve">in </w:t>
-      </w:r>
-      <w:r>
-        <w:rPr>
-          <w:rFonts w:ascii="Helvetica Neue" w:eastAsia="Times New Roman" w:hAnsi="Helvetica Neue" w:cs="Times New Roman"/>
-          <w:color w:val="000000" w:themeColor="text1"/>
-        </w:rPr>
-        <w:t xml:space="preserve">areas with a lot of rain. If their rates are too high, this may explain why their business is low in these areas. </w:t>
-      </w:r>
-    </w:p>
-    <w:p>
-      <w:pPr>
-        <w:shd w:val="clear" w:color="auto" w:fill="FFFFFF"/>
-        <w:ind w:left="720"/>
-        <w:rPr>
-          <w:rFonts w:ascii="Helvetica Neue" w:eastAsia="Times New Roman" w:hAnsi="Helvetica Neue" w:cs="Times New Roman"/>
-        </w:rPr>
-      </w:pPr>
-      <w:r>
-        <w:rPr>
-          <w:rFonts w:ascii="Helvetica Neue" w:eastAsia="Times New Roman" w:hAnsi="Helvetica Neue" w:cs="Times New Roman"/>
-          <w:color w:val="000000" w:themeColor="text1"/>
-        </w:rPr>
-        <w:lastRenderedPageBreak/>
+        </w:rPr>
+      </w:pPr>
+      <w:r>
+        <w:rPr>
+          <w:rFonts w:ascii="Helvetica Neue" w:eastAsia="Times New Roman" w:hAnsi="Helvetica Neue" w:cs="Times New Roman"/>
+          <w:color w:val="000000" w:themeColor="text1"/>
+        </w:rPr>
         <w:t xml:space="preserve">From the customer side: </w:t>
       </w:r>
       <w:r>
@@ -855,17 +1101,22 @@
           <w:rFonts w:ascii="Helvetica Neue" w:eastAsia="Times New Roman" w:hAnsi="Helvetica Neue" w:cs="Times New Roman"/>
           <w:color w:val="000000" w:themeColor="text1"/>
         </w:rPr>
-        <w:t xml:space="preserve">Maintaining car insurance is not only a necessity for property protection, but it’s also the law!  How is one to know if her current rate is a fair one?  Many companies will provide quotes, but that often comes with baggage such as speaking with nagging representatives, giving up personal information, and of course the endless barrage of advertisements that result in a simple inquiry with one of these firms.  Our application can be queried hassle-free.  It can return car insurance rates by City, State, or Zip Code.  It also displays the weather in these areas to the car insurance rates themselves as a duel function:  One can trend this over analyze if certain weather patterns correlate (obviously inversely) to car insurance rates, or it serves as a simple function of displaying this data as a courtesy.   The first of these we find quite interesting.  This data could be collected and visualized overtime as means of research as well.  One would tend to assume that the </w:t>
-      </w:r>
-      <w:proofErr w:type="gramStart"/>
-      <w:r>
-        <w:rPr>
-          <w:rFonts w:ascii="Helvetica Neue" w:eastAsia="Times New Roman" w:hAnsi="Helvetica Neue" w:cs="Times New Roman"/>
-          <w:color w:val="000000" w:themeColor="text1"/>
-        </w:rPr>
-        <w:t>more harsh</w:t>
-      </w:r>
-      <w:proofErr w:type="gramEnd"/>
+        <w:t xml:space="preserve"> </w:t>
+      </w:r>
+      <w:r>
+        <w:rPr>
+          <w:rFonts w:ascii="Helvetica Neue" w:eastAsia="Times New Roman" w:hAnsi="Helvetica Neue" w:cs="Times New Roman"/>
+          <w:color w:val="000000" w:themeColor="text1"/>
+        </w:rPr>
+        <w:t xml:space="preserve">Maintaining car insurance is not only a necessity for property protection, but it’s also the law!  How is one to know if her current rate is a fair one?  Many companies will provide quotes, but that often comes with baggage such as speaking with nagging representatives, giving up personal information, and of course the endless barrage of advertisements that result in a simple inquiry with one of these firms.  Our application can be queried hassle-free.  It can return car insurance rates by City, State, or Zip Code.  It also displays the weather in these areas to the car insurance rates themselves as a duel function:  One can trend this over analyze if certain weather patterns correlate (obviously inversely) to car insurance rates, or it serves as a simple function of displaying this data as a courtesy.  The first of these we find quite interesting.  This data could be collected and visualized overtime as means of research as well.  One would tend to assume that the </w:t>
+      </w:r>
+      <w:r>
+        <w:rPr>
+          <w:rFonts w:ascii="Helvetica Neue" w:eastAsia="Times New Roman" w:hAnsi="Helvetica Neue" w:cs="Times New Roman"/>
+          <w:color w:val="000000" w:themeColor="text1"/>
+        </w:rPr>
+        <w:t>harsher</w:t>
+      </w:r>
       <w:r>
         <w:rPr>
           <w:rFonts w:ascii="Helvetica Neue" w:eastAsia="Times New Roman" w:hAnsi="Helvetica Neue" w:cs="Times New Roman"/>

</xml_diff>

<commit_message>
still working final report
</commit_message>
<xml_diff>
--- a/ETL_Project_Report.docx
+++ b/ETL_Project_Report.docx
@@ -943,6 +943,40 @@
         </w:rPr>
         <w:lastRenderedPageBreak/>
         <w:t xml:space="preserve">to have Emeka in our group, who had previously setup an AWS Postgres server account.  Utilizing the correct login credentials, we were able to access this server and forgo a build of the server locally on each of our machines.  </w:t>
+      </w:r>
+      <w:r>
+        <w:rPr>
+          <w:rFonts w:ascii="Helvetica Neue" w:eastAsia="Times New Roman" w:hAnsi="Helvetica Neue" w:cs="Times New Roman"/>
+        </w:rPr>
+        <w:t xml:space="preserve">There is a transformation step within the flask app:  a join utilizing </w:t>
+      </w:r>
+      <w:proofErr w:type="spellStart"/>
+      <w:r>
+        <w:rPr>
+          <w:rFonts w:ascii="Helvetica Neue" w:eastAsia="Times New Roman" w:hAnsi="Helvetica Neue" w:cs="Times New Roman"/>
+        </w:rPr>
+        <w:t>sqlalchemy</w:t>
+      </w:r>
+      <w:proofErr w:type="spellEnd"/>
+      <w:r>
+        <w:rPr>
+          <w:rFonts w:ascii="Helvetica Neue" w:eastAsia="Times New Roman" w:hAnsi="Helvetica Neue" w:cs="Times New Roman"/>
+        </w:rPr>
+        <w:t xml:space="preserve"> in line 48 allows a single </w:t>
+      </w:r>
+      <w:proofErr w:type="spellStart"/>
+      <w:r>
+        <w:rPr>
+          <w:rFonts w:ascii="Helvetica Neue" w:eastAsia="Times New Roman" w:hAnsi="Helvetica Neue" w:cs="Times New Roman"/>
+        </w:rPr>
+        <w:t>dataframe</w:t>
+      </w:r>
+      <w:proofErr w:type="spellEnd"/>
+      <w:r>
+        <w:rPr>
+          <w:rFonts w:ascii="Helvetica Neue" w:eastAsia="Times New Roman" w:hAnsi="Helvetica Neue" w:cs="Times New Roman"/>
+        </w:rPr>
+        <w:t xml:space="preserve"> to be searched by the user. </w:t>
       </w:r>
     </w:p>
     <w:p>

</xml_diff>

<commit_message>
Upated the ETL_Project_Report file.
</commit_message>
<xml_diff>
--- a/ETL_Project_Report.docx
+++ b/ETL_Project_Report.docx
@@ -121,23 +121,7 @@
           <w:rFonts w:ascii="Helvetica Neue" w:eastAsia="Times New Roman" w:hAnsi="Helvetica Neue" w:cs="Times New Roman"/>
           <w:color w:val="000000" w:themeColor="text1"/>
         </w:rPr>
-        <w:t xml:space="preserve">, </w:t>
-      </w:r>
-      <w:proofErr w:type="spellStart"/>
-      <w:r>
-        <w:rPr>
-          <w:rFonts w:ascii="Helvetica Neue" w:eastAsia="Times New Roman" w:hAnsi="Helvetica Neue" w:cs="Times New Roman"/>
-          <w:color w:val="000000" w:themeColor="text1"/>
-        </w:rPr>
-        <w:t>by</w:t>
-      </w:r>
-      <w:proofErr w:type="spellEnd"/>
-      <w:r>
-        <w:rPr>
-          <w:rFonts w:ascii="Helvetica Neue" w:eastAsia="Times New Roman" w:hAnsi="Helvetica Neue" w:cs="Times New Roman"/>
-          <w:color w:val="000000" w:themeColor="text1"/>
-        </w:rPr>
-        <w:t xml:space="preserve"> location,</w:t>
+        <w:t>, by location,</w:t>
       </w:r>
       <w:r>
         <w:rPr>
@@ -600,6 +584,13 @@
         </w:rPr>
         <w:t>.</w:t>
       </w:r>
+      <w:r>
+        <w:rPr>
+          <w:rFonts w:ascii="Helvetica Neue" w:eastAsia="Times New Roman" w:hAnsi="Helvetica Neue" w:cs="Times New Roman"/>
+          <w:color w:val="000000" w:themeColor="text1"/>
+        </w:rPr>
+        <w:t xml:space="preserve"> In this step we extracted a list of zip codes for the areas where we had auto insurance data and then we ran an API call requesting weather data for each zip code.</w:t>
+      </w:r>
     </w:p>
     <w:p>
       <w:pPr>
@@ -655,27 +646,403 @@
     <w:p>
       <w:pPr>
         <w:pStyle w:val="ListParagraph"/>
-        <w:numPr>
-          <w:ilvl w:val="1"/>
-          <w:numId w:val="5"/>
-        </w:numPr>
         <w:shd w:val="clear" w:color="auto" w:fill="FFFFFF"/>
         <w:rPr>
           <w:rFonts w:ascii="Helvetica Neue" w:eastAsia="Times New Roman" w:hAnsi="Helvetica Neue" w:cs="Times New Roman"/>
           <w:color w:val="000000" w:themeColor="text1"/>
         </w:rPr>
       </w:pPr>
+      <w:r>
+        <w:rPr>
+          <w:rFonts w:ascii="Helvetica Neue" w:eastAsia="Times New Roman" w:hAnsi="Helvetica Neue" w:cs="Times New Roman"/>
+          <w:color w:val="000000" w:themeColor="text1"/>
+        </w:rPr>
+        <w:t xml:space="preserve">When </w:t>
+      </w:r>
+      <w:r>
+        <w:rPr>
+          <w:rFonts w:ascii="Helvetica Neue" w:eastAsia="Times New Roman" w:hAnsi="Helvetica Neue" w:cs="Times New Roman"/>
+          <w:color w:val="000000" w:themeColor="text1"/>
+        </w:rPr>
+        <w:t>cleaning up</w:t>
+      </w:r>
+      <w:r>
+        <w:rPr>
+          <w:rFonts w:ascii="Helvetica Neue" w:eastAsia="Times New Roman" w:hAnsi="Helvetica Neue" w:cs="Times New Roman"/>
+          <w:color w:val="000000" w:themeColor="text1"/>
+        </w:rPr>
+        <w:t xml:space="preserve"> all the tables we needed to replace some of the index columns</w:t>
+      </w:r>
+      <w:r>
+        <w:rPr>
+          <w:rFonts w:ascii="Helvetica Neue" w:eastAsia="Times New Roman" w:hAnsi="Helvetica Neue" w:cs="Times New Roman"/>
+          <w:color w:val="000000" w:themeColor="text1"/>
+        </w:rPr>
+        <w:t xml:space="preserve">, </w:t>
+      </w:r>
+      <w:r>
+        <w:rPr>
+          <w:rFonts w:ascii="Helvetica Neue" w:eastAsia="Times New Roman" w:hAnsi="Helvetica Neue" w:cs="Times New Roman"/>
+          <w:color w:val="000000" w:themeColor="text1"/>
+        </w:rPr>
+        <w:t xml:space="preserve">originally </w:t>
+      </w:r>
+      <w:r>
+        <w:rPr>
+          <w:rFonts w:ascii="Helvetica Neue" w:eastAsia="Times New Roman" w:hAnsi="Helvetica Neue" w:cs="Times New Roman"/>
+          <w:color w:val="000000" w:themeColor="text1"/>
+        </w:rPr>
+        <w:t>some</w:t>
+      </w:r>
+      <w:r>
+        <w:rPr>
+          <w:rFonts w:ascii="Helvetica Neue" w:eastAsia="Times New Roman" w:hAnsi="Helvetica Neue" w:cs="Times New Roman"/>
+          <w:color w:val="000000" w:themeColor="text1"/>
+        </w:rPr>
+        <w:t xml:space="preserve"> of </w:t>
+      </w:r>
+      <w:r>
+        <w:rPr>
+          <w:rFonts w:ascii="Helvetica Neue" w:eastAsia="Times New Roman" w:hAnsi="Helvetica Neue" w:cs="Times New Roman"/>
+          <w:color w:val="000000" w:themeColor="text1"/>
+        </w:rPr>
+        <w:t xml:space="preserve">the index </w:t>
+      </w:r>
+      <w:r>
+        <w:rPr>
+          <w:rFonts w:ascii="Helvetica Neue" w:eastAsia="Times New Roman" w:hAnsi="Helvetica Neue" w:cs="Times New Roman"/>
+          <w:color w:val="000000" w:themeColor="text1"/>
+        </w:rPr>
+        <w:t>column</w:t>
+      </w:r>
+      <w:r>
+        <w:rPr>
+          <w:rFonts w:ascii="Helvetica Neue" w:eastAsia="Times New Roman" w:hAnsi="Helvetica Neue" w:cs="Times New Roman"/>
+          <w:color w:val="000000" w:themeColor="text1"/>
+        </w:rPr>
+        <w:t>s</w:t>
+      </w:r>
+      <w:r>
+        <w:rPr>
+          <w:rFonts w:ascii="Helvetica Neue" w:eastAsia="Times New Roman" w:hAnsi="Helvetica Neue" w:cs="Times New Roman"/>
+          <w:color w:val="000000" w:themeColor="text1"/>
+        </w:rPr>
+        <w:t xml:space="preserve"> used </w:t>
+      </w:r>
+      <w:r>
+        <w:rPr>
+          <w:rFonts w:ascii="Helvetica Neue" w:eastAsia="Times New Roman" w:hAnsi="Helvetica Neue" w:cs="Times New Roman"/>
+          <w:color w:val="000000" w:themeColor="text1"/>
+        </w:rPr>
+        <w:t>the zip code</w:t>
+      </w:r>
+      <w:r>
+        <w:rPr>
+          <w:rFonts w:ascii="Helvetica Neue" w:eastAsia="Times New Roman" w:hAnsi="Helvetica Neue" w:cs="Times New Roman"/>
+          <w:color w:val="000000" w:themeColor="text1"/>
+        </w:rPr>
+        <w:t>s</w:t>
+      </w:r>
+      <w:r>
+        <w:rPr>
+          <w:rFonts w:ascii="Helvetica Neue" w:eastAsia="Times New Roman" w:hAnsi="Helvetica Neue" w:cs="Times New Roman"/>
+          <w:color w:val="000000" w:themeColor="text1"/>
+        </w:rPr>
+        <w:t xml:space="preserve"> values</w:t>
+      </w:r>
+      <w:r>
+        <w:rPr>
+          <w:rFonts w:ascii="Helvetica Neue" w:eastAsia="Times New Roman" w:hAnsi="Helvetica Neue" w:cs="Times New Roman"/>
+          <w:color w:val="000000" w:themeColor="text1"/>
+        </w:rPr>
+        <w:t>. The zip codes were removed from the index and replaced with a list we cr</w:t>
+      </w:r>
+      <w:r>
+        <w:rPr>
+          <w:rFonts w:ascii="Helvetica Neue" w:eastAsia="Times New Roman" w:hAnsi="Helvetica Neue" w:cs="Times New Roman"/>
+          <w:color w:val="000000" w:themeColor="text1"/>
+        </w:rPr>
+        <w:t>e</w:t>
+      </w:r>
+      <w:r>
+        <w:rPr>
+          <w:rFonts w:ascii="Helvetica Neue" w:eastAsia="Times New Roman" w:hAnsi="Helvetica Neue" w:cs="Times New Roman"/>
+          <w:color w:val="000000" w:themeColor="text1"/>
+        </w:rPr>
+        <w:t xml:space="preserve">ated </w:t>
+      </w:r>
+      <w:r>
+        <w:rPr>
+          <w:rFonts w:ascii="Helvetica Neue" w:eastAsia="Times New Roman" w:hAnsi="Helvetica Neue" w:cs="Times New Roman"/>
+          <w:color w:val="000000" w:themeColor="text1"/>
+        </w:rPr>
+        <w:t>by</w:t>
+      </w:r>
+      <w:r>
+        <w:rPr>
+          <w:rFonts w:ascii="Helvetica Neue" w:eastAsia="Times New Roman" w:hAnsi="Helvetica Neue" w:cs="Times New Roman"/>
+          <w:color w:val="000000" w:themeColor="text1"/>
+        </w:rPr>
+        <w:t xml:space="preserve"> </w:t>
+      </w:r>
+      <w:r>
+        <w:rPr>
+          <w:rFonts w:ascii="Helvetica Neue" w:eastAsia="Times New Roman" w:hAnsi="Helvetica Neue" w:cs="Times New Roman"/>
+          <w:color w:val="000000" w:themeColor="text1"/>
+        </w:rPr>
+        <w:t xml:space="preserve">appending values incrementing by one. This </w:t>
+      </w:r>
+      <w:r>
+        <w:rPr>
+          <w:rFonts w:ascii="Helvetica Neue" w:eastAsia="Times New Roman" w:hAnsi="Helvetica Neue" w:cs="Times New Roman"/>
+          <w:color w:val="000000" w:themeColor="text1"/>
+        </w:rPr>
+        <w:t>was</w:t>
+      </w:r>
+      <w:r>
+        <w:rPr>
+          <w:rFonts w:ascii="Helvetica Neue" w:eastAsia="Times New Roman" w:hAnsi="Helvetica Neue" w:cs="Times New Roman"/>
+          <w:color w:val="000000" w:themeColor="text1"/>
+        </w:rPr>
+        <w:t xml:space="preserve"> a critical step since there were still some duplicate zip codes after running </w:t>
+      </w:r>
+      <w:proofErr w:type="gramStart"/>
+      <w:r>
+        <w:rPr>
+          <w:rFonts w:ascii="Helvetica Neue" w:eastAsia="Times New Roman" w:hAnsi="Helvetica Neue" w:cs="Times New Roman"/>
+          <w:color w:val="000000" w:themeColor="text1"/>
+        </w:rPr>
+        <w:t>a .</w:t>
+      </w:r>
+      <w:proofErr w:type="spellStart"/>
+      <w:r>
+        <w:rPr>
+          <w:rFonts w:ascii="Helvetica Neue" w:eastAsia="Times New Roman" w:hAnsi="Helvetica Neue" w:cs="Times New Roman"/>
+          <w:color w:val="000000" w:themeColor="text1"/>
+        </w:rPr>
+        <w:t>drop</w:t>
+      </w:r>
+      <w:proofErr w:type="gramEnd"/>
+      <w:r>
+        <w:rPr>
+          <w:rFonts w:ascii="Helvetica Neue" w:eastAsia="Times New Roman" w:hAnsi="Helvetica Neue" w:cs="Times New Roman"/>
+          <w:color w:val="000000" w:themeColor="text1"/>
+        </w:rPr>
+        <w:t>_duplicates</w:t>
+      </w:r>
+      <w:proofErr w:type="spellEnd"/>
+      <w:r>
+        <w:rPr>
+          <w:rFonts w:ascii="Helvetica Neue" w:eastAsia="Times New Roman" w:hAnsi="Helvetica Neue" w:cs="Times New Roman"/>
+          <w:color w:val="000000" w:themeColor="text1"/>
+        </w:rPr>
+        <w:t xml:space="preserve"> function on the </w:t>
+      </w:r>
+      <w:proofErr w:type="spellStart"/>
+      <w:r>
+        <w:rPr>
+          <w:rFonts w:ascii="Helvetica Neue" w:eastAsia="Times New Roman" w:hAnsi="Helvetica Neue" w:cs="Times New Roman"/>
+          <w:color w:val="000000" w:themeColor="text1"/>
+        </w:rPr>
+        <w:t>dataframe</w:t>
+      </w:r>
+      <w:proofErr w:type="spellEnd"/>
+      <w:r>
+        <w:rPr>
+          <w:rFonts w:ascii="Helvetica Neue" w:eastAsia="Times New Roman" w:hAnsi="Helvetica Neue" w:cs="Times New Roman"/>
+          <w:color w:val="000000" w:themeColor="text1"/>
+        </w:rPr>
+        <w:t xml:space="preserve">. </w:t>
+      </w:r>
+      <w:r>
+        <w:rPr>
+          <w:rFonts w:ascii="Helvetica Neue" w:eastAsia="Times New Roman" w:hAnsi="Helvetica Neue" w:cs="Times New Roman"/>
+          <w:color w:val="000000" w:themeColor="text1"/>
+        </w:rPr>
+        <w:t xml:space="preserve">The remaining duplicates were not deleted because they only </w:t>
+      </w:r>
+      <w:r>
+        <w:rPr>
+          <w:rFonts w:ascii="Helvetica Neue" w:eastAsia="Times New Roman" w:hAnsi="Helvetica Neue" w:cs="Times New Roman"/>
+          <w:color w:val="000000" w:themeColor="text1"/>
+        </w:rPr>
+        <w:t xml:space="preserve">shared </w:t>
+      </w:r>
+      <w:r>
+        <w:rPr>
+          <w:rFonts w:ascii="Helvetica Neue" w:eastAsia="Times New Roman" w:hAnsi="Helvetica Neue" w:cs="Times New Roman"/>
+          <w:color w:val="000000" w:themeColor="text1"/>
+        </w:rPr>
+        <w:t xml:space="preserve">the same zip </w:t>
+      </w:r>
+      <w:proofErr w:type="gramStart"/>
+      <w:r>
+        <w:rPr>
+          <w:rFonts w:ascii="Helvetica Neue" w:eastAsia="Times New Roman" w:hAnsi="Helvetica Neue" w:cs="Times New Roman"/>
+          <w:color w:val="000000" w:themeColor="text1"/>
+        </w:rPr>
+        <w:t>code</w:t>
+      </w:r>
+      <w:proofErr w:type="gramEnd"/>
+      <w:r>
+        <w:rPr>
+          <w:rFonts w:ascii="Helvetica Neue" w:eastAsia="Times New Roman" w:hAnsi="Helvetica Neue" w:cs="Times New Roman"/>
+          <w:color w:val="000000" w:themeColor="text1"/>
+        </w:rPr>
+        <w:t xml:space="preserve"> but the other columns were different.</w:t>
+      </w:r>
+      <w:r>
+        <w:rPr>
+          <w:rFonts w:ascii="Helvetica Neue" w:eastAsia="Times New Roman" w:hAnsi="Helvetica Neue" w:cs="Times New Roman"/>
+          <w:color w:val="000000" w:themeColor="text1"/>
+        </w:rPr>
+        <w:t xml:space="preserve"> </w:t>
+      </w:r>
+      <w:r>
+        <w:rPr>
+          <w:rFonts w:ascii="Helvetica Neue" w:eastAsia="Times New Roman" w:hAnsi="Helvetica Neue" w:cs="Times New Roman"/>
+          <w:color w:val="000000" w:themeColor="text1"/>
+        </w:rPr>
+        <w:t xml:space="preserve">Having an index with values incrementing by one allowed us to run a for loop to find the remaining duplicate data. </w:t>
+      </w:r>
     </w:p>
     <w:p>
       <w:pPr>
         <w:pStyle w:val="ListParagraph"/>
         <w:shd w:val="clear" w:color="auto" w:fill="FFFFFF"/>
-        <w:ind w:left="1440"/>
-        <w:rPr>
-          <w:rFonts w:ascii="Helvetica Neue" w:eastAsia="Times New Roman" w:hAnsi="Helvetica Neue" w:cs="Times New Roman"/>
-          <w:color w:val="000000" w:themeColor="text1"/>
-        </w:rPr>
-      </w:pPr>
+        <w:rPr>
+          <w:rFonts w:ascii="Helvetica Neue" w:eastAsia="Times New Roman" w:hAnsi="Helvetica Neue" w:cs="Times New Roman"/>
+          <w:color w:val="000000" w:themeColor="text1"/>
+        </w:rPr>
+      </w:pPr>
+      <w:r>
+        <w:rPr>
+          <w:rFonts w:ascii="Helvetica Neue" w:eastAsia="Times New Roman" w:hAnsi="Helvetica Neue" w:cs="Times New Roman"/>
+          <w:color w:val="000000" w:themeColor="text1"/>
+        </w:rPr>
+        <w:t xml:space="preserve">Before the data could be imported into </w:t>
+      </w:r>
+      <w:proofErr w:type="gramStart"/>
+      <w:r>
+        <w:rPr>
+          <w:rFonts w:ascii="Helvetica Neue" w:eastAsia="Times New Roman" w:hAnsi="Helvetica Neue" w:cs="Times New Roman"/>
+          <w:color w:val="000000" w:themeColor="text1"/>
+        </w:rPr>
+        <w:t>PostgreSQL</w:t>
+      </w:r>
+      <w:proofErr w:type="gramEnd"/>
+      <w:r>
+        <w:rPr>
+          <w:rFonts w:ascii="Helvetica Neue" w:eastAsia="Times New Roman" w:hAnsi="Helvetica Neue" w:cs="Times New Roman"/>
+          <w:color w:val="000000" w:themeColor="text1"/>
+        </w:rPr>
+        <w:t xml:space="preserve"> we needed to convert the </w:t>
+      </w:r>
+      <w:r>
+        <w:rPr>
+          <w:rFonts w:ascii="Helvetica Neue" w:eastAsia="Times New Roman" w:hAnsi="Helvetica Neue" w:cs="Times New Roman"/>
+          <w:color w:val="000000" w:themeColor="text1"/>
+        </w:rPr>
+        <w:t xml:space="preserve">Average Auto Insurance Price </w:t>
+      </w:r>
+      <w:r>
+        <w:rPr>
+          <w:rFonts w:ascii="Helvetica Neue" w:eastAsia="Times New Roman" w:hAnsi="Helvetica Neue" w:cs="Times New Roman"/>
+          <w:color w:val="000000" w:themeColor="text1"/>
+        </w:rPr>
+        <w:t xml:space="preserve">column </w:t>
+      </w:r>
+      <w:r>
+        <w:rPr>
+          <w:rFonts w:ascii="Helvetica Neue" w:eastAsia="Times New Roman" w:hAnsi="Helvetica Neue" w:cs="Times New Roman"/>
+          <w:color w:val="000000" w:themeColor="text1"/>
+        </w:rPr>
+        <w:t xml:space="preserve">from an object </w:t>
+      </w:r>
+      <w:r>
+        <w:rPr>
+          <w:rFonts w:ascii="Helvetica Neue" w:eastAsia="Times New Roman" w:hAnsi="Helvetica Neue" w:cs="Times New Roman"/>
+          <w:color w:val="000000" w:themeColor="text1"/>
+        </w:rPr>
+        <w:t xml:space="preserve">and </w:t>
+      </w:r>
+      <w:r>
+        <w:rPr>
+          <w:rFonts w:ascii="Helvetica Neue" w:eastAsia="Times New Roman" w:hAnsi="Helvetica Neue" w:cs="Times New Roman"/>
+          <w:color w:val="000000" w:themeColor="text1"/>
+        </w:rPr>
+        <w:t>into an integer</w:t>
+      </w:r>
+      <w:r>
+        <w:rPr>
+          <w:rFonts w:ascii="Helvetica Neue" w:eastAsia="Times New Roman" w:hAnsi="Helvetica Neue" w:cs="Times New Roman"/>
+          <w:color w:val="000000" w:themeColor="text1"/>
+        </w:rPr>
+        <w:t xml:space="preserve">. In order to do </w:t>
+      </w:r>
+      <w:proofErr w:type="gramStart"/>
+      <w:r>
+        <w:rPr>
+          <w:rFonts w:ascii="Helvetica Neue" w:eastAsia="Times New Roman" w:hAnsi="Helvetica Neue" w:cs="Times New Roman"/>
+          <w:color w:val="000000" w:themeColor="text1"/>
+        </w:rPr>
+        <w:t>this</w:t>
+      </w:r>
+      <w:proofErr w:type="gramEnd"/>
+      <w:r>
+        <w:rPr>
+          <w:rFonts w:ascii="Helvetica Neue" w:eastAsia="Times New Roman" w:hAnsi="Helvetica Neue" w:cs="Times New Roman"/>
+          <w:color w:val="000000" w:themeColor="text1"/>
+        </w:rPr>
+        <w:t xml:space="preserve"> we needed to remove the $ and commas from the </w:t>
+      </w:r>
+      <w:r>
+        <w:rPr>
+          <w:rFonts w:ascii="Helvetica Neue" w:eastAsia="Times New Roman" w:hAnsi="Helvetica Neue" w:cs="Times New Roman"/>
+          <w:color w:val="000000" w:themeColor="text1"/>
+        </w:rPr>
+        <w:t xml:space="preserve">Average Auto Insurance Price </w:t>
+      </w:r>
+      <w:r>
+        <w:rPr>
+          <w:rFonts w:ascii="Helvetica Neue" w:eastAsia="Times New Roman" w:hAnsi="Helvetica Neue" w:cs="Times New Roman"/>
+          <w:color w:val="000000" w:themeColor="text1"/>
+        </w:rPr>
+        <w:t>column.</w:t>
+      </w:r>
+    </w:p>
+    <w:p>
+      <w:pPr>
+        <w:pStyle w:val="ListParagraph"/>
+        <w:shd w:val="clear" w:color="auto" w:fill="FFFFFF"/>
+        <w:rPr>
+          <w:rFonts w:ascii="Helvetica Neue" w:eastAsia="Times New Roman" w:hAnsi="Helvetica Neue" w:cs="Times New Roman"/>
+          <w:color w:val="000000" w:themeColor="text1"/>
+        </w:rPr>
+      </w:pPr>
+      <w:r>
+        <w:rPr>
+          <w:rFonts w:ascii="Helvetica Neue" w:eastAsia="Times New Roman" w:hAnsi="Helvetica Neue" w:cs="Times New Roman"/>
+          <w:color w:val="000000" w:themeColor="text1"/>
+        </w:rPr>
+        <w:t xml:space="preserve">After we introduced our weather data. We went through some data cleaning steps where we dropped any instances where we did not have weather data (null values) for our </w:t>
+      </w:r>
+      <w:proofErr w:type="spellStart"/>
+      <w:r>
+        <w:rPr>
+          <w:rFonts w:ascii="Helvetica Neue" w:eastAsia="Times New Roman" w:hAnsi="Helvetica Neue" w:cs="Times New Roman"/>
+          <w:color w:val="000000" w:themeColor="text1"/>
+        </w:rPr>
+        <w:t>dataframe</w:t>
+      </w:r>
+      <w:proofErr w:type="spellEnd"/>
+      <w:r>
+        <w:rPr>
+          <w:rFonts w:ascii="Helvetica Neue" w:eastAsia="Times New Roman" w:hAnsi="Helvetica Neue" w:cs="Times New Roman"/>
+          <w:color w:val="000000" w:themeColor="text1"/>
+        </w:rPr>
+        <w:t xml:space="preserve">. </w:t>
+      </w:r>
     </w:p>
     <w:p>
       <w:pPr>
@@ -719,7 +1086,15 @@
           <w:rFonts w:ascii="Helvetica Neue" w:eastAsia="Times New Roman" w:hAnsi="Helvetica Neue" w:cs="Times New Roman"/>
           <w:color w:val="000000" w:themeColor="text1"/>
         </w:rPr>
-        <w:t xml:space="preserve">As a group we felt much more comfortable with what has been learned to date, the types of exercises, and language syntax regarding PostgreSQL over Mongo.   It also makes sense in light of our data being quite structured and numerical.  If the data was more unstructured and fractured, a non-SQL database would’ve made more sense.  </w:t>
+        <w:t xml:space="preserve">As a group we felt much more comfortable with what has been learned to date, the types of exercises, and language syntax regarding PostgreSQL over Mongo.   It also makes sense in light of our data being quite structured and numerical.  If </w:t>
+      </w:r>
+      <w:r>
+        <w:rPr>
+          <w:rFonts w:ascii="Helvetica Neue" w:eastAsia="Times New Roman" w:hAnsi="Helvetica Neue" w:cs="Times New Roman"/>
+          <w:color w:val="000000" w:themeColor="text1"/>
+        </w:rPr>
+        <w:lastRenderedPageBreak/>
+        <w:t xml:space="preserve">the data was more unstructured and fractured, a non-SQL database would’ve made more sense.  </w:t>
       </w:r>
     </w:p>
     <w:p>
@@ -935,14 +1310,7 @@
         <w:rPr>
           <w:rFonts w:ascii="Helvetica Neue" w:eastAsia="Times New Roman" w:hAnsi="Helvetica Neue" w:cs="Times New Roman"/>
         </w:rPr>
-        <w:t xml:space="preserve">We were fortunate enough </w:t>
-      </w:r>
-      <w:r>
-        <w:rPr>
-          <w:rFonts w:ascii="Helvetica Neue" w:eastAsia="Times New Roman" w:hAnsi="Helvetica Neue" w:cs="Times New Roman"/>
-        </w:rPr>
-        <w:lastRenderedPageBreak/>
-        <w:t xml:space="preserve">to have Emeka in our group, who had previously setup an AWS Postgres server account.  Utilizing the correct login credentials, we were able to access this server and forgo a build of the server locally on each of our machines.  </w:t>
+        <w:t xml:space="preserve">We were fortunate enough to have Emeka in our group, who had previously setup an AWS Postgres server account.  Utilizing the correct login credentials, we were able to access this server and forgo a build of the server locally on each of our machines.  </w:t>
       </w:r>
       <w:r>
         <w:rPr>

</xml_diff>

<commit_message>
Updated Project proposal and project report docs
</commit_message>
<xml_diff>
--- a/ETL_Project_Report.docx
+++ b/ETL_Project_Report.docx
@@ -1,6 +1,6 @@
 
 <file path=word/document.xml><?xml version="1.0" encoding="utf-8"?>
-<w:document xmlns:wpc="http://schemas.microsoft.com/office/word/2010/wordprocessingCanvas" xmlns:cx="http://schemas.microsoft.com/office/drawing/2014/chartex" xmlns:cx1="http://schemas.microsoft.com/office/drawing/2015/9/8/chartex" xmlns:cx2="http://schemas.microsoft.com/office/drawing/2015/10/21/chartex" xmlns:cx3="http://schemas.microsoft.com/office/drawing/2016/5/9/chartex" xmlns:cx4="http://schemas.microsoft.com/office/drawing/2016/5/10/chartex" xmlns:cx5="http://schemas.microsoft.com/office/drawing/2016/5/11/chartex" xmlns:cx6="http://schemas.microsoft.com/office/drawing/2016/5/12/chartex" xmlns:cx7="http://schemas.microsoft.com/office/drawing/2016/5/13/chartex" xmlns:cx8="http://schemas.microsoft.com/office/drawing/2016/5/14/chartex" xmlns:mc="http://schemas.openxmlformats.org/markup-compatibility/2006" xmlns:aink="http://schemas.microsoft.com/office/drawing/2016/ink" xmlns:am3d="http://schemas.microsoft.com/office/drawing/2017/model3d" xmlns:o="urn:schemas-microsoft-com:office:office" xmlns:r="http://schemas.openxmlformats.org/officeDocument/2006/relationships" xmlns:m="http://schemas.openxmlformats.org/officeDocument/2006/math" xmlns:v="urn:schemas-microsoft-com:vml" xmlns:wp14="http://schemas.microsoft.com/office/word/2010/wordprocessingDrawing" xmlns:wp="http://schemas.openxmlformats.org/drawingml/2006/wordprocessingDrawing" xmlns:w10="urn:schemas-microsoft-com:office:word" xmlns:w="http://schemas.openxmlformats.org/wordprocessingml/2006/main" xmlns:w14="http://schemas.microsoft.com/office/word/2010/wordml" xmlns:w15="http://schemas.microsoft.com/office/word/2012/wordml" xmlns:w16cex="http://schemas.microsoft.com/office/word/2018/wordml/cex" xmlns:w16cid="http://schemas.microsoft.com/office/word/2016/wordml/cid" xmlns:w16="http://schemas.microsoft.com/office/word/2018/wordml" xmlns:w16se="http://schemas.microsoft.com/office/word/2015/wordml/symex" xmlns:wpg="http://schemas.microsoft.com/office/word/2010/wordprocessingGroup" xmlns:wpi="http://schemas.microsoft.com/office/word/2010/wordprocessingInk" xmlns:wne="http://schemas.microsoft.com/office/word/2006/wordml" xmlns:wps="http://schemas.microsoft.com/office/word/2010/wordprocessingShape" mc:Ignorable="w14 w15 w16se w16cid w16 w16cex wp14">
+<w:document xmlns:wpc="http://schemas.microsoft.com/office/word/2010/wordprocessingCanvas" xmlns:cx="http://schemas.microsoft.com/office/drawing/2014/chartex" xmlns:cx1="http://schemas.microsoft.com/office/drawing/2015/9/8/chartex" xmlns:cx2="http://schemas.microsoft.com/office/drawing/2015/10/21/chartex" xmlns:cx3="http://schemas.microsoft.com/office/drawing/2016/5/9/chartex" xmlns:cx4="http://schemas.microsoft.com/office/drawing/2016/5/10/chartex" xmlns:cx5="http://schemas.microsoft.com/office/drawing/2016/5/11/chartex" xmlns:cx6="http://schemas.microsoft.com/office/drawing/2016/5/12/chartex" xmlns:cx7="http://schemas.microsoft.com/office/drawing/2016/5/13/chartex" xmlns:cx8="http://schemas.microsoft.com/office/drawing/2016/5/14/chartex" xmlns:mc="http://schemas.openxmlformats.org/markup-compatibility/2006" xmlns:aink="http://schemas.microsoft.com/office/drawing/2016/ink" xmlns:am3d="http://schemas.microsoft.com/office/drawing/2017/model3d" xmlns:o="urn:schemas-microsoft-com:office:office" xmlns:r="http://schemas.openxmlformats.org/officeDocument/2006/relationships" xmlns:m="http://schemas.openxmlformats.org/officeDocument/2006/math" xmlns:v="urn:schemas-microsoft-com:vml" xmlns:wp14="http://schemas.microsoft.com/office/word/2010/wordprocessingDrawing" xmlns:wp="http://schemas.openxmlformats.org/drawingml/2006/wordprocessingDrawing" xmlns:w10="urn:schemas-microsoft-com:office:word" xmlns:w="http://schemas.openxmlformats.org/wordprocessingml/2006/main" xmlns:w14="http://schemas.microsoft.com/office/word/2010/wordml" xmlns:w15="http://schemas.microsoft.com/office/word/2012/wordml" xmlns:w16cid="http://schemas.microsoft.com/office/word/2016/wordml/cid" xmlns:w16se="http://schemas.microsoft.com/office/word/2015/wordml/symex" xmlns:wpg="http://schemas.microsoft.com/office/word/2010/wordprocessingGroup" xmlns:wpi="http://schemas.microsoft.com/office/word/2010/wordprocessingInk" xmlns:wne="http://schemas.microsoft.com/office/word/2006/wordml" xmlns:wps="http://schemas.microsoft.com/office/word/2010/wordprocessingShape" mc:Ignorable="w14 w15 w16se w16cid wp14">
   <w:body>
     <w:p>
       <w:pPr>
@@ -8,6 +8,7 @@
         <w:ind w:left="360" w:hanging="360"/>
         <w:jc w:val="center"/>
         <w:rPr>
+          <w:rFonts w:ascii="Helvetica Neue" w:hAnsi="Helvetica Neue"/>
           <w:b/>
           <w:bCs/>
           <w:sz w:val="32"/>
@@ -16,21 +17,13 @@
       </w:pPr>
       <w:r>
         <w:rPr>
+          <w:rFonts w:ascii="Helvetica Neue" w:hAnsi="Helvetica Neue"/>
           <w:b/>
           <w:bCs/>
           <w:sz w:val="32"/>
           <w:szCs w:val="32"/>
         </w:rPr>
-        <w:t>Group 1</w:t>
-      </w:r>
-      <w:r>
-        <w:rPr>
-          <w:b/>
-          <w:bCs/>
-          <w:sz w:val="32"/>
-          <w:szCs w:val="32"/>
-        </w:rPr>
-        <w:t xml:space="preserve"> ETL Project Report Q&amp;A</w:t>
+        <w:t>Group 1 ETL Project Report Q&amp;A</w:t>
       </w:r>
     </w:p>
     <w:p>
@@ -275,15 +268,7 @@
           <w:rFonts w:ascii="Helvetica Neue" w:eastAsia="Times New Roman" w:hAnsi="Helvetica Neue" w:cs="Times New Roman"/>
           <w:color w:val="000000" w:themeColor="text1"/>
         </w:rPr>
-        <w:t xml:space="preserve">as </w:t>
-      </w:r>
-      <w:proofErr w:type="spellStart"/>
-      <w:r>
-        <w:rPr>
-          <w:rFonts w:ascii="Helvetica Neue" w:eastAsia="Times New Roman" w:hAnsi="Helvetica Neue" w:cs="Times New Roman"/>
-          <w:color w:val="000000" w:themeColor="text1"/>
-        </w:rPr>
-        <w:t>dataframe</w:t>
+        <w:t>as dataframe</w:t>
       </w:r>
       <w:r>
         <w:rPr>
@@ -292,7 +277,6 @@
         </w:rPr>
         <w:t>s</w:t>
       </w:r>
-      <w:proofErr w:type="spellEnd"/>
       <w:r>
         <w:rPr>
           <w:rFonts w:ascii="Helvetica Neue" w:eastAsia="Times New Roman" w:hAnsi="Helvetica Neue" w:cs="Times New Roman"/>
@@ -326,23 +310,7 @@
           <w:rFonts w:ascii="Helvetica Neue" w:eastAsia="Times New Roman" w:hAnsi="Helvetica Neue" w:cs="Times New Roman"/>
           <w:color w:val="000000" w:themeColor="text1"/>
         </w:rPr>
-        <w:t xml:space="preserve"> In order to be utilized, the </w:t>
-      </w:r>
-      <w:proofErr w:type="spellStart"/>
-      <w:r>
-        <w:rPr>
-          <w:rFonts w:ascii="Helvetica Neue" w:eastAsia="Times New Roman" w:hAnsi="Helvetica Neue" w:cs="Times New Roman"/>
-          <w:color w:val="000000" w:themeColor="text1"/>
-        </w:rPr>
-        <w:t>dataframe</w:t>
-      </w:r>
-      <w:proofErr w:type="spellEnd"/>
-      <w:r>
-        <w:rPr>
-          <w:rFonts w:ascii="Helvetica Neue" w:eastAsia="Times New Roman" w:hAnsi="Helvetica Neue" w:cs="Times New Roman"/>
-          <w:color w:val="000000" w:themeColor="text1"/>
-        </w:rPr>
-        <w:t xml:space="preserve"> needed to be cleaned of duplicate and missing data.  For example, some of the rows did not include ‘state’ data.  </w:t>
+        <w:t xml:space="preserve"> In order to be utilized, the dataframe needed to be cleaned of duplicate and missing data.  For example, some of the rows did not include ‘state’ data.  </w:t>
       </w:r>
       <w:r>
         <w:rPr>
@@ -379,7 +347,7 @@
         </w:rPr>
         <w:t>API (</w:t>
       </w:r>
-      <w:hyperlink r:id="rId5" w:history="1">
+      <w:hyperlink r:id="rId6" w:history="1">
         <w:r>
           <w:rPr>
             <w:rStyle w:val="Hyperlink"/>
@@ -458,7 +426,7 @@
         </w:rPr>
         <w:t>Table (</w:t>
       </w:r>
-      <w:hyperlink r:id="rId6" w:history="1">
+      <w:hyperlink r:id="rId7" w:history="1">
         <w:r>
           <w:rPr>
             <w:rStyle w:val="Hyperlink"/>
@@ -561,7 +529,7 @@
         </w:rPr>
         <w:t>for each zip code from Open Weather Map (</w:t>
       </w:r>
-      <w:hyperlink r:id="rId7" w:history="1">
+      <w:hyperlink r:id="rId8" w:history="1">
         <w:r>
           <w:rPr>
             <w:rStyle w:val="Hyperlink"/>
@@ -692,14 +660,7 @@
           <w:rFonts w:ascii="Helvetica Neue" w:eastAsia="Times New Roman" w:hAnsi="Helvetica Neue" w:cs="Times New Roman"/>
           <w:color w:val="000000" w:themeColor="text1"/>
         </w:rPr>
-        <w:t>some</w:t>
-      </w:r>
-      <w:r>
-        <w:rPr>
-          <w:rFonts w:ascii="Helvetica Neue" w:eastAsia="Times New Roman" w:hAnsi="Helvetica Neue" w:cs="Times New Roman"/>
-          <w:color w:val="000000" w:themeColor="text1"/>
-        </w:rPr>
-        <w:t xml:space="preserve"> of </w:t>
+        <w:t xml:space="preserve">some of </w:t>
       </w:r>
       <w:r>
         <w:rPr>
@@ -804,99 +765,14 @@
           <w:rFonts w:ascii="Helvetica Neue" w:eastAsia="Times New Roman" w:hAnsi="Helvetica Neue" w:cs="Times New Roman"/>
           <w:color w:val="000000" w:themeColor="text1"/>
         </w:rPr>
-        <w:t xml:space="preserve"> a critical step since there were still some duplicate zip codes after running </w:t>
-      </w:r>
-      <w:proofErr w:type="gramStart"/>
-      <w:r>
-        <w:rPr>
-          <w:rFonts w:ascii="Helvetica Neue" w:eastAsia="Times New Roman" w:hAnsi="Helvetica Neue" w:cs="Times New Roman"/>
-          <w:color w:val="000000" w:themeColor="text1"/>
-        </w:rPr>
-        <w:t>a .</w:t>
-      </w:r>
-      <w:proofErr w:type="spellStart"/>
-      <w:r>
-        <w:rPr>
-          <w:rFonts w:ascii="Helvetica Neue" w:eastAsia="Times New Roman" w:hAnsi="Helvetica Neue" w:cs="Times New Roman"/>
-          <w:color w:val="000000" w:themeColor="text1"/>
-        </w:rPr>
-        <w:t>drop</w:t>
-      </w:r>
-      <w:proofErr w:type="gramEnd"/>
-      <w:r>
-        <w:rPr>
-          <w:rFonts w:ascii="Helvetica Neue" w:eastAsia="Times New Roman" w:hAnsi="Helvetica Neue" w:cs="Times New Roman"/>
-          <w:color w:val="000000" w:themeColor="text1"/>
-        </w:rPr>
-        <w:t>_duplicates</w:t>
-      </w:r>
-      <w:proofErr w:type="spellEnd"/>
-      <w:r>
-        <w:rPr>
-          <w:rFonts w:ascii="Helvetica Neue" w:eastAsia="Times New Roman" w:hAnsi="Helvetica Neue" w:cs="Times New Roman"/>
-          <w:color w:val="000000" w:themeColor="text1"/>
-        </w:rPr>
-        <w:t xml:space="preserve"> function on the </w:t>
-      </w:r>
-      <w:proofErr w:type="spellStart"/>
-      <w:r>
-        <w:rPr>
-          <w:rFonts w:ascii="Helvetica Neue" w:eastAsia="Times New Roman" w:hAnsi="Helvetica Neue" w:cs="Times New Roman"/>
-          <w:color w:val="000000" w:themeColor="text1"/>
-        </w:rPr>
-        <w:t>dataframe</w:t>
-      </w:r>
-      <w:proofErr w:type="spellEnd"/>
-      <w:r>
-        <w:rPr>
-          <w:rFonts w:ascii="Helvetica Neue" w:eastAsia="Times New Roman" w:hAnsi="Helvetica Neue" w:cs="Times New Roman"/>
-          <w:color w:val="000000" w:themeColor="text1"/>
-        </w:rPr>
-        <w:t xml:space="preserve">. </w:t>
-      </w:r>
-      <w:r>
-        <w:rPr>
-          <w:rFonts w:ascii="Helvetica Neue" w:eastAsia="Times New Roman" w:hAnsi="Helvetica Neue" w:cs="Times New Roman"/>
-          <w:color w:val="000000" w:themeColor="text1"/>
-        </w:rPr>
-        <w:t xml:space="preserve">The remaining duplicates were not deleted because they only </w:t>
-      </w:r>
-      <w:r>
-        <w:rPr>
-          <w:rFonts w:ascii="Helvetica Neue" w:eastAsia="Times New Roman" w:hAnsi="Helvetica Neue" w:cs="Times New Roman"/>
-          <w:color w:val="000000" w:themeColor="text1"/>
-        </w:rPr>
-        <w:t xml:space="preserve">shared </w:t>
-      </w:r>
-      <w:r>
-        <w:rPr>
-          <w:rFonts w:ascii="Helvetica Neue" w:eastAsia="Times New Roman" w:hAnsi="Helvetica Neue" w:cs="Times New Roman"/>
-          <w:color w:val="000000" w:themeColor="text1"/>
-        </w:rPr>
-        <w:t xml:space="preserve">the same zip </w:t>
-      </w:r>
-      <w:proofErr w:type="gramStart"/>
-      <w:r>
-        <w:rPr>
-          <w:rFonts w:ascii="Helvetica Neue" w:eastAsia="Times New Roman" w:hAnsi="Helvetica Neue" w:cs="Times New Roman"/>
-          <w:color w:val="000000" w:themeColor="text1"/>
-        </w:rPr>
-        <w:t>code</w:t>
-      </w:r>
-      <w:proofErr w:type="gramEnd"/>
-      <w:r>
-        <w:rPr>
-          <w:rFonts w:ascii="Helvetica Neue" w:eastAsia="Times New Roman" w:hAnsi="Helvetica Neue" w:cs="Times New Roman"/>
-          <w:color w:val="000000" w:themeColor="text1"/>
-        </w:rPr>
-        <w:t xml:space="preserve"> but the other columns were different.</w:t>
-      </w:r>
-      <w:r>
-        <w:rPr>
-          <w:rFonts w:ascii="Helvetica Neue" w:eastAsia="Times New Roman" w:hAnsi="Helvetica Neue" w:cs="Times New Roman"/>
-          <w:color w:val="000000" w:themeColor="text1"/>
-        </w:rPr>
-        <w:t xml:space="preserve"> </w:t>
+        <w:t xml:space="preserve"> a critical step since there were still some duplicate zip codes after running a drop_duplicates function on the dataframe. </w:t>
+      </w:r>
+      <w:r>
+        <w:rPr>
+          <w:rFonts w:ascii="Helvetica Neue" w:eastAsia="Times New Roman" w:hAnsi="Helvetica Neue" w:cs="Times New Roman"/>
+          <w:color w:val="000000" w:themeColor="text1"/>
+        </w:rPr>
+        <w:t xml:space="preserve">The remaining duplicates were not deleted because they only shared the same zip code but the other columns were different. </w:t>
       </w:r>
       <w:r>
         <w:rPr>
@@ -922,93 +798,33 @@
         </w:rPr>
         <w:t xml:space="preserve">Before the data could be imported into </w:t>
       </w:r>
-      <w:proofErr w:type="gramStart"/>
-      <w:r>
-        <w:rPr>
-          <w:rFonts w:ascii="Helvetica Neue" w:eastAsia="Times New Roman" w:hAnsi="Helvetica Neue" w:cs="Times New Roman"/>
-          <w:color w:val="000000" w:themeColor="text1"/>
-        </w:rPr>
-        <w:t>PostgreSQL</w:t>
-      </w:r>
-      <w:proofErr w:type="gramEnd"/>
-      <w:r>
-        <w:rPr>
-          <w:rFonts w:ascii="Helvetica Neue" w:eastAsia="Times New Roman" w:hAnsi="Helvetica Neue" w:cs="Times New Roman"/>
-          <w:color w:val="000000" w:themeColor="text1"/>
-        </w:rPr>
-        <w:t xml:space="preserve"> we needed to convert the </w:t>
-      </w:r>
-      <w:r>
-        <w:rPr>
-          <w:rFonts w:ascii="Helvetica Neue" w:eastAsia="Times New Roman" w:hAnsi="Helvetica Neue" w:cs="Times New Roman"/>
-          <w:color w:val="000000" w:themeColor="text1"/>
-        </w:rPr>
-        <w:t xml:space="preserve">Average Auto Insurance Price </w:t>
-      </w:r>
-      <w:r>
-        <w:rPr>
-          <w:rFonts w:ascii="Helvetica Neue" w:eastAsia="Times New Roman" w:hAnsi="Helvetica Neue" w:cs="Times New Roman"/>
-          <w:color w:val="000000" w:themeColor="text1"/>
-        </w:rPr>
-        <w:t xml:space="preserve">column </w:t>
-      </w:r>
-      <w:r>
-        <w:rPr>
-          <w:rFonts w:ascii="Helvetica Neue" w:eastAsia="Times New Roman" w:hAnsi="Helvetica Neue" w:cs="Times New Roman"/>
-          <w:color w:val="000000" w:themeColor="text1"/>
-        </w:rPr>
-        <w:t xml:space="preserve">from an object </w:t>
-      </w:r>
-      <w:r>
-        <w:rPr>
-          <w:rFonts w:ascii="Helvetica Neue" w:eastAsia="Times New Roman" w:hAnsi="Helvetica Neue" w:cs="Times New Roman"/>
-          <w:color w:val="000000" w:themeColor="text1"/>
-        </w:rPr>
-        <w:t xml:space="preserve">and </w:t>
-      </w:r>
-      <w:r>
-        <w:rPr>
-          <w:rFonts w:ascii="Helvetica Neue" w:eastAsia="Times New Roman" w:hAnsi="Helvetica Neue" w:cs="Times New Roman"/>
-          <w:color w:val="000000" w:themeColor="text1"/>
-        </w:rPr>
-        <w:t>into an integer</w:t>
-      </w:r>
-      <w:r>
-        <w:rPr>
-          <w:rFonts w:ascii="Helvetica Neue" w:eastAsia="Times New Roman" w:hAnsi="Helvetica Neue" w:cs="Times New Roman"/>
-          <w:color w:val="000000" w:themeColor="text1"/>
-        </w:rPr>
-        <w:t xml:space="preserve">. In order to do </w:t>
-      </w:r>
-      <w:proofErr w:type="gramStart"/>
-      <w:r>
-        <w:rPr>
-          <w:rFonts w:ascii="Helvetica Neue" w:eastAsia="Times New Roman" w:hAnsi="Helvetica Neue" w:cs="Times New Roman"/>
-          <w:color w:val="000000" w:themeColor="text1"/>
-        </w:rPr>
-        <w:t>this</w:t>
-      </w:r>
-      <w:proofErr w:type="gramEnd"/>
-      <w:r>
-        <w:rPr>
-          <w:rFonts w:ascii="Helvetica Neue" w:eastAsia="Times New Roman" w:hAnsi="Helvetica Neue" w:cs="Times New Roman"/>
-          <w:color w:val="000000" w:themeColor="text1"/>
-        </w:rPr>
-        <w:t xml:space="preserve"> we needed to remove the $ and commas from the </w:t>
-      </w:r>
-      <w:r>
-        <w:rPr>
-          <w:rFonts w:ascii="Helvetica Neue" w:eastAsia="Times New Roman" w:hAnsi="Helvetica Neue" w:cs="Times New Roman"/>
-          <w:color w:val="000000" w:themeColor="text1"/>
-        </w:rPr>
-        <w:t xml:space="preserve">Average Auto Insurance Price </w:t>
-      </w:r>
-      <w:r>
-        <w:rPr>
-          <w:rFonts w:ascii="Helvetica Neue" w:eastAsia="Times New Roman" w:hAnsi="Helvetica Neue" w:cs="Times New Roman"/>
-          <w:color w:val="000000" w:themeColor="text1"/>
-        </w:rPr>
-        <w:t>column.</w:t>
+      <w:r>
+        <w:rPr>
+          <w:rFonts w:ascii="Helvetica Neue" w:eastAsia="Times New Roman" w:hAnsi="Helvetica Neue" w:cs="Times New Roman"/>
+          <w:color w:val="000000" w:themeColor="text1"/>
+        </w:rPr>
+        <w:t>PostgreSQL,</w:t>
+      </w:r>
+      <w:r>
+        <w:rPr>
+          <w:rFonts w:ascii="Helvetica Neue" w:eastAsia="Times New Roman" w:hAnsi="Helvetica Neue" w:cs="Times New Roman"/>
+          <w:color w:val="000000" w:themeColor="text1"/>
+        </w:rPr>
+        <w:t xml:space="preserve"> we needed to convert the Average Auto Insurance Price column from an object and into an integer. In order to do </w:t>
+      </w:r>
+      <w:r>
+        <w:rPr>
+          <w:rFonts w:ascii="Helvetica Neue" w:eastAsia="Times New Roman" w:hAnsi="Helvetica Neue" w:cs="Times New Roman"/>
+          <w:color w:val="000000" w:themeColor="text1"/>
+        </w:rPr>
+        <w:t>this,</w:t>
+      </w:r>
+      <w:r>
+        <w:rPr>
+          <w:rFonts w:ascii="Helvetica Neue" w:eastAsia="Times New Roman" w:hAnsi="Helvetica Neue" w:cs="Times New Roman"/>
+          <w:color w:val="000000" w:themeColor="text1"/>
+        </w:rPr>
+        <w:t xml:space="preserve"> we needed to remove the $ and commas from the Average Auto Insurance Price column.</w:t>
       </w:r>
     </w:p>
     <w:p>
@@ -1025,23 +841,7 @@
           <w:rFonts w:ascii="Helvetica Neue" w:eastAsia="Times New Roman" w:hAnsi="Helvetica Neue" w:cs="Times New Roman"/>
           <w:color w:val="000000" w:themeColor="text1"/>
         </w:rPr>
-        <w:t xml:space="preserve">After we introduced our weather data. We went through some data cleaning steps where we dropped any instances where we did not have weather data (null values) for our </w:t>
-      </w:r>
-      <w:proofErr w:type="spellStart"/>
-      <w:r>
-        <w:rPr>
-          <w:rFonts w:ascii="Helvetica Neue" w:eastAsia="Times New Roman" w:hAnsi="Helvetica Neue" w:cs="Times New Roman"/>
-          <w:color w:val="000000" w:themeColor="text1"/>
-        </w:rPr>
-        <w:t>dataframe</w:t>
-      </w:r>
-      <w:proofErr w:type="spellEnd"/>
-      <w:r>
-        <w:rPr>
-          <w:rFonts w:ascii="Helvetica Neue" w:eastAsia="Times New Roman" w:hAnsi="Helvetica Neue" w:cs="Times New Roman"/>
-          <w:color w:val="000000" w:themeColor="text1"/>
-        </w:rPr>
-        <w:t xml:space="preserve">. </w:t>
+        <w:t xml:space="preserve">After we introduced our weather data. We went through some data cleaning steps where we dropped any instances where we did not have weather data (null values) for our dataframe. </w:t>
       </w:r>
     </w:p>
     <w:p>
@@ -1086,7 +886,7 @@
           <w:rFonts w:ascii="Helvetica Neue" w:eastAsia="Times New Roman" w:hAnsi="Helvetica Neue" w:cs="Times New Roman"/>
           <w:color w:val="000000" w:themeColor="text1"/>
         </w:rPr>
-        <w:t xml:space="preserve">As a group we felt much more comfortable with what has been learned to date, the types of exercises, and language syntax regarding PostgreSQL over Mongo.   It also makes sense in light of our data being quite structured and numerical.  If </w:t>
+        <w:t xml:space="preserve">As a group we felt much more comfortable with what has been learned to date, the types of exercises, and language syntax regarding PostgreSQL over Mongo.   It also </w:t>
       </w:r>
       <w:r>
         <w:rPr>
@@ -1094,7 +894,7 @@
           <w:color w:val="000000" w:themeColor="text1"/>
         </w:rPr>
         <w:lastRenderedPageBreak/>
-        <w:t xml:space="preserve">the data was more unstructured and fractured, a non-SQL database would’ve made more sense.  </w:t>
+        <w:t xml:space="preserve">makes sense in light of our data being quite structured and numerical.  If the data was more unstructured and fractured, a non-SQL database would’ve made more sense.  </w:t>
       </w:r>
     </w:p>
     <w:p>
@@ -1161,25 +961,7 @@
           <w:rFonts w:ascii="Helvetica Neue" w:eastAsia="Times New Roman" w:hAnsi="Helvetica Neue" w:cs="Times New Roman"/>
           <w:color w:val="000000" w:themeColor="text1"/>
         </w:rPr>
-        <w:t>“</w:t>
-      </w:r>
-      <w:proofErr w:type="spellStart"/>
-      <w:proofErr w:type="gramStart"/>
-      <w:r>
-        <w:rPr>
-          <w:rFonts w:ascii="Helvetica Neue" w:eastAsia="Times New Roman" w:hAnsi="Helvetica Neue" w:cs="Times New Roman"/>
-          <w:color w:val="000000" w:themeColor="text1"/>
-        </w:rPr>
-        <w:t>app.quickdatabasediaphragms</w:t>
-      </w:r>
-      <w:proofErr w:type="spellEnd"/>
-      <w:proofErr w:type="gramEnd"/>
-      <w:r>
-        <w:rPr>
-          <w:rFonts w:ascii="Helvetica Neue" w:eastAsia="Times New Roman" w:hAnsi="Helvetica Neue" w:cs="Times New Roman"/>
-          <w:color w:val="000000" w:themeColor="text1"/>
-        </w:rPr>
-        <w:t>” was utilized to create the ERD.  It is located in the group repository for viewin</w:t>
+        <w:t>“app.quickdatabasediaphragms” was utilized to create the ERD.  It is located in the group repository for viewin</w:t>
       </w:r>
       <w:r>
         <w:rPr>
@@ -1298,53 +1080,13 @@
         <w:rPr>
           <w:rFonts w:ascii="Helvetica Neue" w:eastAsia="Times New Roman" w:hAnsi="Helvetica Neue" w:cs="Times New Roman"/>
         </w:rPr>
-        <w:t xml:space="preserve">manufactured to arrange the back end.  A copy of the functioning flask app was created (app_SQL.py) as the new working copy that creates the engine which pulls from Postgres.  </w:t>
-      </w:r>
-      <w:r>
-        <w:rPr>
-          <w:rFonts w:ascii="Helvetica Neue" w:eastAsia="Times New Roman" w:hAnsi="Helvetica Neue" w:cs="Times New Roman"/>
-        </w:rPr>
-        <w:t xml:space="preserve"> </w:t>
-      </w:r>
-      <w:r>
-        <w:rPr>
-          <w:rFonts w:ascii="Helvetica Neue" w:eastAsia="Times New Roman" w:hAnsi="Helvetica Neue" w:cs="Times New Roman"/>
-        </w:rPr>
-        <w:t xml:space="preserve">We were fortunate enough to have Emeka in our group, who had previously setup an AWS Postgres server account.  Utilizing the correct login credentials, we were able to access this server and forgo a build of the server locally on each of our machines.  </w:t>
-      </w:r>
-      <w:r>
-        <w:rPr>
-          <w:rFonts w:ascii="Helvetica Neue" w:eastAsia="Times New Roman" w:hAnsi="Helvetica Neue" w:cs="Times New Roman"/>
-        </w:rPr>
-        <w:t xml:space="preserve">There is a transformation step within the flask app:  a join utilizing </w:t>
-      </w:r>
-      <w:proofErr w:type="spellStart"/>
-      <w:r>
-        <w:rPr>
-          <w:rFonts w:ascii="Helvetica Neue" w:eastAsia="Times New Roman" w:hAnsi="Helvetica Neue" w:cs="Times New Roman"/>
-        </w:rPr>
-        <w:t>sqlalchemy</w:t>
-      </w:r>
-      <w:proofErr w:type="spellEnd"/>
-      <w:r>
-        <w:rPr>
-          <w:rFonts w:ascii="Helvetica Neue" w:eastAsia="Times New Roman" w:hAnsi="Helvetica Neue" w:cs="Times New Roman"/>
-        </w:rPr>
-        <w:t xml:space="preserve"> in line 48 allows a single </w:t>
-      </w:r>
-      <w:proofErr w:type="spellStart"/>
-      <w:r>
-        <w:rPr>
-          <w:rFonts w:ascii="Helvetica Neue" w:eastAsia="Times New Roman" w:hAnsi="Helvetica Neue" w:cs="Times New Roman"/>
-        </w:rPr>
-        <w:t>dataframe</w:t>
-      </w:r>
-      <w:proofErr w:type="spellEnd"/>
-      <w:r>
-        <w:rPr>
-          <w:rFonts w:ascii="Helvetica Neue" w:eastAsia="Times New Roman" w:hAnsi="Helvetica Neue" w:cs="Times New Roman"/>
-        </w:rPr>
-        <w:t xml:space="preserve"> to be searched by the user. </w:t>
+        <w:t xml:space="preserve">manufactured to arrange the back end.  A copy of the functioning flask app was created (app_SQL.py) as the new working copy that creates the engine which pulls from Postgres. We were fortunate enough to have Emeka in our group, who had previously setup an AWS Postgres server account. Utilizing the correct login credentials, we were able to access this server and forgo a build of the server locally on each of our machines. </w:t>
+      </w:r>
+      <w:r>
+        <w:rPr>
+          <w:rFonts w:ascii="Helvetica Neue" w:eastAsia="Times New Roman" w:hAnsi="Helvetica Neue" w:cs="Times New Roman"/>
+        </w:rPr>
+        <w:t xml:space="preserve">There is a transformation step within the flask app:  a join utilizing sqlalchemy in line 48 allows a single dataframe to be searched by the user. </w:t>
       </w:r>
     </w:p>
     <w:p>
@@ -1466,21 +1208,7 @@
           <w:rFonts w:ascii="Helvetica Neue" w:eastAsia="Times New Roman" w:hAnsi="Helvetica Neue" w:cs="Times New Roman"/>
           <w:color w:val="000000" w:themeColor="text1"/>
         </w:rPr>
-        <w:t xml:space="preserve">areas with a lot of rain. </w:t>
-      </w:r>
-      <w:r>
-        <w:rPr>
-          <w:rFonts w:ascii="Helvetica Neue" w:eastAsia="Times New Roman" w:hAnsi="Helvetica Neue" w:cs="Times New Roman"/>
-          <w:color w:val="000000" w:themeColor="text1"/>
-        </w:rPr>
-        <w:t xml:space="preserve"> </w:t>
-      </w:r>
-      <w:r>
-        <w:rPr>
-          <w:rFonts w:ascii="Helvetica Neue" w:eastAsia="Times New Roman" w:hAnsi="Helvetica Neue" w:cs="Times New Roman"/>
-          <w:color w:val="000000" w:themeColor="text1"/>
-        </w:rPr>
-        <w:t xml:space="preserve">If their rates are too high, this may explain why their business is low in these areas. </w:t>
+        <w:t xml:space="preserve">areas with a lot of rain. If their rates are too high, this may explain why their business is low in these areas. </w:t>
       </w:r>
     </w:p>
     <w:p>
@@ -1488,29 +1216,15 @@
         <w:shd w:val="clear" w:color="auto" w:fill="FFFFFF"/>
         <w:ind w:left="720"/>
         <w:rPr>
-          <w:rFonts w:ascii="Helvetica Neue" w:eastAsia="Times New Roman" w:hAnsi="Helvetica Neue" w:cs="Times New Roman"/>
-        </w:rPr>
-      </w:pPr>
-      <w:r>
-        <w:rPr>
-          <w:rFonts w:ascii="Helvetica Neue" w:eastAsia="Times New Roman" w:hAnsi="Helvetica Neue" w:cs="Times New Roman"/>
-          <w:color w:val="000000" w:themeColor="text1"/>
-        </w:rPr>
-        <w:t xml:space="preserve">From the customer side: </w:t>
-      </w:r>
-      <w:r>
-        <w:rPr>
-          <w:rFonts w:ascii="Helvetica Neue" w:eastAsia="Times New Roman" w:hAnsi="Helvetica Neue" w:cs="Times New Roman"/>
-          <w:color w:val="000000" w:themeColor="text1"/>
-        </w:rPr>
-        <w:t xml:space="preserve"> </w:t>
-      </w:r>
-      <w:r>
-        <w:rPr>
-          <w:rFonts w:ascii="Helvetica Neue" w:eastAsia="Times New Roman" w:hAnsi="Helvetica Neue" w:cs="Times New Roman"/>
-          <w:color w:val="000000" w:themeColor="text1"/>
-        </w:rPr>
-        <w:t xml:space="preserve">Maintaining car insurance is not only a necessity for property protection, but it’s also the law!  How is one to know if her current rate is a fair one?  Many companies will provide quotes, but that often comes with baggage such as speaking with nagging representatives, giving up personal information, and of course the endless barrage of advertisements that result in a simple inquiry with one of these firms.  Our application can be queried hassle-free.  It can return car insurance rates by City, State, or Zip Code.  It also displays the weather in these areas to the car insurance rates themselves as a duel function:  One can trend this over analyze if certain weather patterns correlate (obviously inversely) to car insurance rates, or it serves as a simple function of displaying this data as a courtesy.  The first of these we find quite interesting.  This data could be collected and visualized overtime as means of research as well.  One would tend to assume that the </w:t>
+          <w:rFonts w:ascii="Helvetica Neue" w:hAnsi="Helvetica Neue"/>
+        </w:rPr>
+      </w:pPr>
+      <w:r>
+        <w:rPr>
+          <w:rFonts w:ascii="Helvetica Neue" w:eastAsia="Times New Roman" w:hAnsi="Helvetica Neue" w:cs="Times New Roman"/>
+          <w:color w:val="000000" w:themeColor="text1"/>
+        </w:rPr>
+        <w:t xml:space="preserve">From the customer side: Maintaining car insurance is not only a necessity for property protection, but it’s also the law!  How is one to know if her current rate is a fair one?  Many companies will provide quotes, but that often comes with baggage such as speaking with nagging representatives, giving up personal information, and of course the endless barrage of advertisements that result in a simple inquiry with one of these firms.  Our application can be queried hassle-free.  It can return car insurance rates by City, State, or Zip Code.  It also displays the weather in these areas to the car insurance rates themselves as a duel function:  One can trend this over analyze if certain weather patterns correlate (obviously inversely) to car insurance rates, or it serves as a simple function of displaying this data as a courtesy.  The first of these we find quite interesting.  This data could be collected and visualized overtime as means of research as well.  One would tend to assume that the </w:t>
       </w:r>
       <w:r>
         <w:rPr>
@@ -1527,7 +1241,46 @@
         <w:t xml:space="preserve"> the weather to an area, the higher the car insurance premiums would run</w:t>
       </w:r>
       <w:r>
+        <w:rPr>
+          <w:rFonts w:ascii="Helvetica Neue" w:hAnsi="Helvetica Neue"/>
+        </w:rPr>
         <w:t>.</w:t>
+      </w:r>
+    </w:p>
+    <w:p>
+      <w:pPr>
+        <w:shd w:val="clear" w:color="auto" w:fill="FFFFFF"/>
+        <w:ind w:left="720"/>
+        <w:rPr>
+          <w:rFonts w:ascii="Helvetica Neue" w:hAnsi="Helvetica Neue"/>
+        </w:rPr>
+      </w:pPr>
+      <w:r>
+        <w:rPr>
+          <w:rFonts w:ascii="Helvetica Neue" w:hAnsi="Helvetica Neue"/>
+        </w:rPr>
+        <w:lastRenderedPageBreak/>
+        <w:t xml:space="preserve">Further work could be done on the project </w:t>
+      </w:r>
+      <w:r>
+        <w:rPr>
+          <w:rFonts w:ascii="Helvetica Neue" w:hAnsi="Helvetica Neue"/>
+        </w:rPr>
+        <w:t>to</w:t>
+      </w:r>
+      <w:r>
+        <w:rPr>
+          <w:rFonts w:ascii="Helvetica Neue" w:hAnsi="Helvetica Neue"/>
+        </w:rPr>
+        <w:t xml:space="preserve"> pull in other pieces of information such as the locations of Auto dealers in the zip code. Locations of Auto mechanic shops in the zip code of choice </w:t>
+      </w:r>
+      <w:bookmarkStart w:id="0" w:name="_GoBack"/>
+      <w:bookmarkEnd w:id="0"/>
+      <w:r>
+        <w:rPr>
+          <w:rFonts w:ascii="Helvetica Neue" w:hAnsi="Helvetica Neue"/>
+        </w:rPr>
+        <w:t>to create a one stop shop to get all your automotive information for a desired zip code.</w:t>
       </w:r>
     </w:p>
     <w:sectPr>
@@ -1541,7 +1294,7 @@
 </file>
 
 <file path=word/numbering.xml><?xml version="1.0" encoding="utf-8"?>
-<w:numbering xmlns:wpc="http://schemas.microsoft.com/office/word/2010/wordprocessingCanvas" xmlns:cx="http://schemas.microsoft.com/office/drawing/2014/chartex" xmlns:cx1="http://schemas.microsoft.com/office/drawing/2015/9/8/chartex" xmlns:cx2="http://schemas.microsoft.com/office/drawing/2015/10/21/chartex" xmlns:cx3="http://schemas.microsoft.com/office/drawing/2016/5/9/chartex" xmlns:cx4="http://schemas.microsoft.com/office/drawing/2016/5/10/chartex" xmlns:cx5="http://schemas.microsoft.com/office/drawing/2016/5/11/chartex" xmlns:cx6="http://schemas.microsoft.com/office/drawing/2016/5/12/chartex" xmlns:cx7="http://schemas.microsoft.com/office/drawing/2016/5/13/chartex" xmlns:cx8="http://schemas.microsoft.com/office/drawing/2016/5/14/chartex" xmlns:mc="http://schemas.openxmlformats.org/markup-compatibility/2006" xmlns:aink="http://schemas.microsoft.com/office/drawing/2016/ink" xmlns:am3d="http://schemas.microsoft.com/office/drawing/2017/model3d" xmlns:o="urn:schemas-microsoft-com:office:office" xmlns:r="http://schemas.openxmlformats.org/officeDocument/2006/relationships" xmlns:m="http://schemas.openxmlformats.org/officeDocument/2006/math" xmlns:v="urn:schemas-microsoft-com:vml" xmlns:wp14="http://schemas.microsoft.com/office/word/2010/wordprocessingDrawing" xmlns:wp="http://schemas.openxmlformats.org/drawingml/2006/wordprocessingDrawing" xmlns:w10="urn:schemas-microsoft-com:office:word" xmlns:w="http://schemas.openxmlformats.org/wordprocessingml/2006/main" xmlns:w14="http://schemas.microsoft.com/office/word/2010/wordml" xmlns:w15="http://schemas.microsoft.com/office/word/2012/wordml" xmlns:w16cex="http://schemas.microsoft.com/office/word/2018/wordml/cex" xmlns:w16cid="http://schemas.microsoft.com/office/word/2016/wordml/cid" xmlns:w16="http://schemas.microsoft.com/office/word/2018/wordml" xmlns:w16se="http://schemas.microsoft.com/office/word/2015/wordml/symex" xmlns:wpg="http://schemas.microsoft.com/office/word/2010/wordprocessingGroup" xmlns:wpi="http://schemas.microsoft.com/office/word/2010/wordprocessingInk" xmlns:wne="http://schemas.microsoft.com/office/word/2006/wordml" xmlns:wps="http://schemas.microsoft.com/office/word/2010/wordprocessingShape" mc:Ignorable="w14 w15 w16se w16cid w16 w16cex wp14">
+<w:numbering xmlns:wpc="http://schemas.microsoft.com/office/word/2010/wordprocessingCanvas" xmlns:cx="http://schemas.microsoft.com/office/drawing/2014/chartex" xmlns:cx1="http://schemas.microsoft.com/office/drawing/2015/9/8/chartex" xmlns:cx2="http://schemas.microsoft.com/office/drawing/2015/10/21/chartex" xmlns:cx3="http://schemas.microsoft.com/office/drawing/2016/5/9/chartex" xmlns:cx4="http://schemas.microsoft.com/office/drawing/2016/5/10/chartex" xmlns:cx5="http://schemas.microsoft.com/office/drawing/2016/5/11/chartex" xmlns:cx6="http://schemas.microsoft.com/office/drawing/2016/5/12/chartex" xmlns:cx7="http://schemas.microsoft.com/office/drawing/2016/5/13/chartex" xmlns:cx8="http://schemas.microsoft.com/office/drawing/2016/5/14/chartex" xmlns:mc="http://schemas.openxmlformats.org/markup-compatibility/2006" xmlns:aink="http://schemas.microsoft.com/office/drawing/2016/ink" xmlns:am3d="http://schemas.microsoft.com/office/drawing/2017/model3d" xmlns:o="urn:schemas-microsoft-com:office:office" xmlns:r="http://schemas.openxmlformats.org/officeDocument/2006/relationships" xmlns:m="http://schemas.openxmlformats.org/officeDocument/2006/math" xmlns:v="urn:schemas-microsoft-com:vml" xmlns:wp14="http://schemas.microsoft.com/office/word/2010/wordprocessingDrawing" xmlns:wp="http://schemas.openxmlformats.org/drawingml/2006/wordprocessingDrawing" xmlns:w10="urn:schemas-microsoft-com:office:word" xmlns:w="http://schemas.openxmlformats.org/wordprocessingml/2006/main" xmlns:w14="http://schemas.microsoft.com/office/word/2010/wordml" xmlns:w15="http://schemas.microsoft.com/office/word/2012/wordml" xmlns:w16cid="http://schemas.microsoft.com/office/word/2016/wordml/cid" xmlns:w16se="http://schemas.microsoft.com/office/word/2015/wordml/symex" xmlns:wpg="http://schemas.microsoft.com/office/word/2010/wordprocessingGroup" xmlns:wpi="http://schemas.microsoft.com/office/word/2010/wordprocessingInk" xmlns:wne="http://schemas.microsoft.com/office/word/2006/wordml" xmlns:wps="http://schemas.microsoft.com/office/word/2010/wordprocessingShape" mc:Ignorable="w14 w15 w16se w16cid wp14">
   <w:abstractNum w:abstractNumId="0" w15:restartNumberingAfterBreak="0">
     <w:nsid w:val="23F22DE7"/>
     <w:multiLevelType w:val="multilevel"/>
@@ -2162,7 +1915,7 @@
 </file>
 
 <file path=word/styles.xml><?xml version="1.0" encoding="utf-8"?>
-<w:styles xmlns:mc="http://schemas.openxmlformats.org/markup-compatibility/2006" xmlns:r="http://schemas.openxmlformats.org/officeDocument/2006/relationships" xmlns:w="http://schemas.openxmlformats.org/wordprocessingml/2006/main" xmlns:w14="http://schemas.microsoft.com/office/word/2010/wordml" xmlns:w15="http://schemas.microsoft.com/office/word/2012/wordml" xmlns:w16cex="http://schemas.microsoft.com/office/word/2018/wordml/cex" xmlns:w16cid="http://schemas.microsoft.com/office/word/2016/wordml/cid" xmlns:w16="http://schemas.microsoft.com/office/word/2018/wordml" xmlns:w16se="http://schemas.microsoft.com/office/word/2015/wordml/symex" mc:Ignorable="w14 w15 w16se w16cid w16 w16cex">
+<w:styles xmlns:mc="http://schemas.openxmlformats.org/markup-compatibility/2006" xmlns:r="http://schemas.openxmlformats.org/officeDocument/2006/relationships" xmlns:w="http://schemas.openxmlformats.org/wordprocessingml/2006/main" xmlns:w14="http://schemas.microsoft.com/office/word/2010/wordml" xmlns:w15="http://schemas.microsoft.com/office/word/2012/wordml" xmlns:w16cid="http://schemas.microsoft.com/office/word/2016/wordml/cid" xmlns:w16se="http://schemas.microsoft.com/office/word/2015/wordml/symex" mc:Ignorable="w14 w15 w16se w16cid">
   <w:docDefaults>
     <w:rPrDefault>
       <w:rPr>
@@ -2927,4 +2680,16 @@
     </a:ext>
   </a:extLst>
 </a:theme>
+</file>
+
+<file path=customXml/item1.xml><?xml version="1.0" encoding="utf-8"?>
+<b:Sources xmlns:b="http://schemas.openxmlformats.org/officeDocument/2006/bibliography" xmlns="http://schemas.openxmlformats.org/officeDocument/2006/bibliography" SelectedStyle="\APASixthEditionOfficeOnline.xsl" StyleName="APA" Version="6"/>
+</file>
+
+<file path=customXml/itemProps1.xml><?xml version="1.0" encoding="utf-8"?>
+<ds:datastoreItem xmlns:ds="http://schemas.openxmlformats.org/officeDocument/2006/customXml" ds:itemID="{071BD295-36E1-4855-8E9D-E41C0C82C1C0}">
+  <ds:schemaRefs>
+    <ds:schemaRef ds:uri="http://schemas.openxmlformats.org/officeDocument/2006/bibliography"/>
+  </ds:schemaRefs>
+</ds:datastoreItem>
 </file>
</xml_diff>